<commit_message>
Modification avi ani apesana 16 juin 2020
</commit_message>
<xml_diff>
--- a/RECETTE_REFONTE_HELPJUR_20200603_V6.5.docx
+++ b/RECETTE_REFONTE_HELPJUR_20200603_V6.5.docx
@@ -1,6 +1,6 @@
 
 <file path=word/document.xml><?xml version="1.0" encoding="utf-8"?>
-<w:document xmlns:ve="http://schemas.openxmlformats.org/markup-compatibility/2006" xmlns:o="urn:schemas-microsoft-com:office:office" xmlns:r="http://schemas.openxmlformats.org/officeDocument/2006/relationships" xmlns:m="http://schemas.openxmlformats.org/officeDocument/2006/math" xmlns:v="urn:schemas-microsoft-com:vml" xmlns:wp="http://schemas.openxmlformats.org/drawingml/2006/wordprocessingDrawing" xmlns:w10="urn:schemas-microsoft-com:office:word" xmlns:w="http://schemas.openxmlformats.org/wordprocessingml/2006/main" xmlns:wne="http://schemas.microsoft.com/office/word/2006/wordml">
+<w:document xmlns:wpc="http://schemas.microsoft.com/office/word/2010/wordprocessingCanvas" xmlns:cx="http://schemas.microsoft.com/office/drawing/2014/chartex" xmlns:cx1="http://schemas.microsoft.com/office/drawing/2015/9/8/chartex" xmlns:cx2="http://schemas.microsoft.com/office/drawing/2015/10/21/chartex" xmlns:cx3="http://schemas.microsoft.com/office/drawing/2016/5/9/chartex" xmlns:cx4="http://schemas.microsoft.com/office/drawing/2016/5/10/chartex" xmlns:cx5="http://schemas.microsoft.com/office/drawing/2016/5/11/chartex" xmlns:cx6="http://schemas.microsoft.com/office/drawing/2016/5/12/chartex" xmlns:cx7="http://schemas.microsoft.com/office/drawing/2016/5/13/chartex" xmlns:cx8="http://schemas.microsoft.com/office/drawing/2016/5/14/chartex" xmlns:mc="http://schemas.openxmlformats.org/markup-compatibility/2006" xmlns:aink="http://schemas.microsoft.com/office/drawing/2016/ink" xmlns:am3d="http://schemas.microsoft.com/office/drawing/2017/model3d" xmlns:o="urn:schemas-microsoft-com:office:office" xmlns:r="http://schemas.openxmlformats.org/officeDocument/2006/relationships" xmlns:m="http://schemas.openxmlformats.org/officeDocument/2006/math" xmlns:v="urn:schemas-microsoft-com:vml" xmlns:wp14="http://schemas.microsoft.com/office/word/2010/wordprocessingDrawing" xmlns:wp="http://schemas.openxmlformats.org/drawingml/2006/wordprocessingDrawing" xmlns:w10="urn:schemas-microsoft-com:office:word" xmlns:w="http://schemas.openxmlformats.org/wordprocessingml/2006/main" xmlns:w14="http://schemas.microsoft.com/office/word/2010/wordml" xmlns:w15="http://schemas.microsoft.com/office/word/2012/wordml" xmlns:w16cex="http://schemas.microsoft.com/office/word/2018/wordml/cex" xmlns:w16cid="http://schemas.microsoft.com/office/word/2016/wordml/cid" xmlns:w16="http://schemas.microsoft.com/office/word/2018/wordml" xmlns:w16se="http://schemas.microsoft.com/office/word/2015/wordml/symex" xmlns:wpg="http://schemas.microsoft.com/office/word/2010/wordprocessingGroup" xmlns:wpi="http://schemas.microsoft.com/office/word/2010/wordprocessingInk" xmlns:wne="http://schemas.microsoft.com/office/word/2006/wordml" xmlns:wps="http://schemas.microsoft.com/office/word/2010/wordprocessingShape" mc:Ignorable="w14 w15 w16se w16cid w16 w16cex wp14">
   <w:body>
     <w:p>
       <w:pPr>
@@ -169,7 +169,7 @@
           <w:lang w:eastAsia="fr-FR"/>
         </w:rPr>
         <w:drawing>
-          <wp:inline distT="0" distB="0" distL="0" distR="0">
+          <wp:inline distT="0" distB="0" distL="0" distR="0" wp14:anchorId="52C31563" wp14:editId="21185647">
             <wp:extent cx="2420917" cy="1314450"/>
             <wp:effectExtent l="0" t="0" r="0" b="0"/>
             <wp:docPr id="3" name="Image 3"/>
@@ -458,18 +458,8 @@
           <w:bCs/>
           <w:color w:val="FF0000"/>
         </w:rPr>
-        <w:t xml:space="preserve"> mais les informations sur l’utilisateur ne doivent pas être </w:t>
-      </w:r>
-      <w:proofErr w:type="gramStart"/>
-      <w:r>
-        <w:rPr>
-          <w:b/>
-          <w:bCs/>
-          <w:color w:val="FF0000"/>
-        </w:rPr>
-        <w:t>modifiable</w:t>
-      </w:r>
-      <w:proofErr w:type="gramEnd"/>
+        <w:t xml:space="preserve"> mais les informations sur l’utilisateur ne doivent pas être modifiable</w:t>
+      </w:r>
       <w:r>
         <w:rPr>
           <w:b/>
@@ -1021,7 +1011,7 @@
         </w:rPr>
         <w:lastRenderedPageBreak/>
         <w:drawing>
-          <wp:inline distT="0" distB="0" distL="0" distR="0">
+          <wp:inline distT="0" distB="0" distL="0" distR="0" wp14:anchorId="3DB29711" wp14:editId="075A46A3">
             <wp:extent cx="5760720" cy="904875"/>
             <wp:effectExtent l="0" t="0" r="0" b="9525"/>
             <wp:docPr id="1" name="Image 1"/>
@@ -2274,7 +2264,7 @@
           <w:lang w:eastAsia="fr-FR"/>
         </w:rPr>
         <w:drawing>
-          <wp:inline distT="0" distB="0" distL="0" distR="0">
+          <wp:inline distT="0" distB="0" distL="0" distR="0" wp14:anchorId="2D549E6D" wp14:editId="224E92D1">
             <wp:extent cx="6392032" cy="257175"/>
             <wp:effectExtent l="0" t="0" r="8890" b="0"/>
             <wp:docPr id="4" name="Image 4"/>
@@ -2641,15 +2631,7 @@
         </w:rPr>
       </w:pPr>
       <w:r>
-        <w:t xml:space="preserve">Modifier le titre « Liste des demandes </w:t>
-      </w:r>
-      <w:proofErr w:type="spellStart"/>
-      <w:r>
-        <w:t>envoiées</w:t>
-      </w:r>
-      <w:proofErr w:type="spellEnd"/>
-      <w:r>
-        <w:t> » en « Liste des demandes envoyées »</w:t>
+        <w:t>Modifier le titre « Liste des demandes envoiées » en « Liste des demandes envoyées »</w:t>
       </w:r>
       <w:r>
         <w:rPr>
@@ -2756,6 +2738,22 @@
       <w:r>
         <w:t>Afficher le nom du fichier attaché et rendre le lien cliquable</w:t>
       </w:r>
+      <w:r>
+        <w:rPr>
+          <w:b/>
+          <w:bCs/>
+          <w:color w:val="7030A0"/>
+        </w:rPr>
+        <w:sym w:font="Wingdings" w:char="F0E8"/>
+      </w:r>
+      <w:r>
+        <w:rPr>
+          <w:b/>
+          <w:bCs/>
+          <w:color w:val="7030A0"/>
+        </w:rPr>
+        <w:t xml:space="preserve"> NF</w:t>
+      </w:r>
     </w:p>
     <w:p>
       <w:pPr>
@@ -2773,6 +2771,22 @@
       </w:r>
       <w:r>
         <w:t xml:space="preserve"> clic sur Consulter, Afficher le PJ</w:t>
+      </w:r>
+      <w:r>
+        <w:rPr>
+          <w:b/>
+          <w:bCs/>
+          <w:color w:val="7030A0"/>
+        </w:rPr>
+        <w:sym w:font="Wingdings" w:char="F0E8"/>
+      </w:r>
+      <w:r>
+        <w:rPr>
+          <w:b/>
+          <w:bCs/>
+          <w:color w:val="7030A0"/>
+        </w:rPr>
+        <w:t xml:space="preserve"> NF</w:t>
       </w:r>
     </w:p>
     <w:p>
@@ -2900,7 +2914,7 @@
           <w:lang w:eastAsia="fr-FR"/>
         </w:rPr>
         <w:drawing>
-          <wp:inline distT="0" distB="0" distL="0" distR="0">
+          <wp:inline distT="0" distB="0" distL="0" distR="0" wp14:anchorId="3B631FE3" wp14:editId="64CB17A3">
             <wp:extent cx="4876800" cy="409575"/>
             <wp:effectExtent l="0" t="0" r="0" b="9525"/>
             <wp:docPr id="8" name="Image 8"/>
@@ -3045,6 +3059,22 @@
       <w:r>
         <w:t xml:space="preserve">Afficher le nom Fichier attaché et rendre cliquable </w:t>
       </w:r>
+      <w:r>
+        <w:rPr>
+          <w:b/>
+          <w:bCs/>
+          <w:color w:val="7030A0"/>
+        </w:rPr>
+        <w:sym w:font="Wingdings" w:char="F0E8"/>
+      </w:r>
+      <w:r>
+        <w:rPr>
+          <w:b/>
+          <w:bCs/>
+          <w:color w:val="7030A0"/>
+        </w:rPr>
+        <w:t xml:space="preserve"> NF</w:t>
+      </w:r>
     </w:p>
     <w:p>
       <w:pPr>
@@ -3073,15 +3103,7 @@
         <w:t>Mettre un message de confirmation si on clique sur le bouton ACCEPTER ou REFUSER ou FAQ</w:t>
       </w:r>
       <w:r>
-        <w:t xml:space="preserve"> (</w:t>
-      </w:r>
-      <w:proofErr w:type="spellStart"/>
-      <w:r>
-        <w:t>messagebox</w:t>
-      </w:r>
-      <w:proofErr w:type="spellEnd"/>
-      <w:r>
-        <w:t xml:space="preserve"> YES/NO, si Oui, on sort la fenêtre suivante)</w:t>
+        <w:t xml:space="preserve"> (messagebox YES/NO, si Oui, on sort la fenêtre suivante)</w:t>
       </w:r>
     </w:p>
     <w:p>
@@ -3094,6 +3116,25 @@
       </w:pPr>
       <w:r>
         <w:t>LE PJ sont disparus</w:t>
+      </w:r>
+      <w:r>
+        <w:t xml:space="preserve"> </w:t>
+      </w:r>
+      <w:r>
+        <w:rPr>
+          <w:b/>
+          <w:bCs/>
+          <w:color w:val="7030A0"/>
+        </w:rPr>
+        <w:sym w:font="Wingdings" w:char="F0E8"/>
+      </w:r>
+      <w:r>
+        <w:rPr>
+          <w:b/>
+          <w:bCs/>
+          <w:color w:val="7030A0"/>
+        </w:rPr>
+        <w:t xml:space="preserve"> NF</w:t>
       </w:r>
     </w:p>
     <w:p>
@@ -3218,15 +3259,7 @@
         </w:rPr>
       </w:pPr>
       <w:r>
-        <w:t xml:space="preserve">Ajouter </w:t>
-      </w:r>
-      <w:proofErr w:type="gramStart"/>
-      <w:r>
-        <w:t>un</w:t>
-      </w:r>
-      <w:proofErr w:type="gramEnd"/>
-      <w:r>
-        <w:t xml:space="preserve"> colonne Statut après la colonne Date de </w:t>
+        <w:t xml:space="preserve">Ajouter un colonne Statut après la colonne Date de </w:t>
       </w:r>
       <w:r>
         <w:t>réception</w:t>
@@ -3365,68 +3398,534 @@
           <w:lang w:val="en-US"/>
         </w:rPr>
       </w:pPr>
-      <w:proofErr w:type="spellStart"/>
       <w:r>
         <w:rPr>
           <w:lang w:val="en-US"/>
         </w:rPr>
-        <w:t>Remplacer</w:t>
-      </w:r>
-      <w:proofErr w:type="spellEnd"/>
+        <w:t>Remplacer Numero par Numero ticket</w:t>
+      </w:r>
       <w:r>
         <w:rPr>
           <w:lang w:val="en-US"/>
         </w:rPr>
         <w:t xml:space="preserve"> </w:t>
       </w:r>
-      <w:proofErr w:type="spellStart"/>
-      <w:r>
-        <w:rPr>
+      <w:r>
+        <w:rPr>
+          <w:b/>
+          <w:bCs/>
+          <w:color w:val="2F5496" w:themeColor="accent5" w:themeShade="BF"/>
+        </w:rPr>
+        <w:sym w:font="Wingdings" w:char="F0E8"/>
+      </w:r>
+      <w:r>
+        <w:rPr>
+          <w:b/>
+          <w:bCs/>
+          <w:color w:val="2F5496" w:themeColor="accent5" w:themeShade="BF"/>
           <w:lang w:val="en-US"/>
         </w:rPr>
-        <w:t>Numero</w:t>
-      </w:r>
-      <w:proofErr w:type="spellEnd"/>
-      <w:r>
-        <w:rPr>
-          <w:lang w:val="en-US"/>
-        </w:rPr>
-        <w:t xml:space="preserve"> par </w:t>
-      </w:r>
-      <w:proofErr w:type="spellStart"/>
-      <w:r>
-        <w:rPr>
-          <w:lang w:val="en-US"/>
-        </w:rPr>
-        <w:t>Numero</w:t>
-      </w:r>
-      <w:proofErr w:type="spellEnd"/>
-      <w:r>
-        <w:rPr>
-          <w:lang w:val="en-US"/>
-        </w:rPr>
+        <w:t xml:space="preserve"> NF</w:t>
+      </w:r>
+    </w:p>
+    <w:p>
+      <w:pPr>
+        <w:pStyle w:val="Paragraphedeliste"/>
+        <w:numPr>
+          <w:ilvl w:val="2"/>
+          <w:numId w:val="1"/>
+        </w:numPr>
+        <w:rPr>
+          <w:b/>
+        </w:rPr>
+      </w:pPr>
+      <w:r>
+        <w:t>Déplacer Demandeur avant Saisisseur</w:t>
+      </w:r>
+      <w:r>
+        <w:t xml:space="preserve"> </w:t>
+      </w:r>
+      <w:r>
+        <w:rPr>
+          <w:b/>
+          <w:bCs/>
+          <w:color w:val="2F5496" w:themeColor="accent5" w:themeShade="BF"/>
+        </w:rPr>
+        <w:sym w:font="Wingdings" w:char="F0E8"/>
+      </w:r>
+      <w:r>
+        <w:rPr>
+          <w:b/>
+          <w:bCs/>
+          <w:color w:val="2F5496" w:themeColor="accent5" w:themeShade="BF"/>
+        </w:rPr>
+        <w:t xml:space="preserve"> NF</w:t>
+      </w:r>
+    </w:p>
+    <w:p>
+      <w:pPr>
+        <w:pStyle w:val="Paragraphedeliste"/>
+        <w:numPr>
+          <w:ilvl w:val="2"/>
+          <w:numId w:val="1"/>
+        </w:numPr>
+        <w:rPr>
+          <w:b/>
+        </w:rPr>
+      </w:pPr>
+      <w:r>
+        <w:t>Ajouter le valideur</w:t>
+      </w:r>
+      <w:r>
+        <w:t xml:space="preserve"> après Saisisseur</w:t>
+      </w:r>
+      <w:r>
+        <w:t xml:space="preserve"> </w:t>
+      </w:r>
+      <w:r>
+        <w:rPr>
+          <w:b/>
+          <w:bCs/>
+          <w:color w:val="2F5496" w:themeColor="accent5" w:themeShade="BF"/>
+        </w:rPr>
+        <w:sym w:font="Wingdings" w:char="F0E8"/>
+      </w:r>
+      <w:r>
+        <w:rPr>
+          <w:b/>
+          <w:bCs/>
+          <w:color w:val="2F5496" w:themeColor="accent5" w:themeShade="BF"/>
+        </w:rPr>
+        <w:t xml:space="preserve"> NF</w:t>
+      </w:r>
+    </w:p>
+    <w:p>
+      <w:pPr>
+        <w:pStyle w:val="Paragraphedeliste"/>
+        <w:numPr>
+          <w:ilvl w:val="0"/>
+          <w:numId w:val="1"/>
+        </w:numPr>
+        <w:rPr>
+          <w:b/>
+        </w:rPr>
+      </w:pPr>
+      <w:r>
+        <w:rPr>
+          <w:b/>
+        </w:rPr>
+        <w:t>GERER LES TICKETS</w:t>
+      </w:r>
+      <w:r>
+        <w:rPr>
+          <w:b/>
+        </w:rPr>
+        <w:t xml:space="preserve"> </w:t>
+      </w:r>
+      <w:r>
+        <w:rPr>
+          <w:b/>
+        </w:rPr>
+        <w:t>:</w:t>
+      </w:r>
+    </w:p>
+    <w:p>
+      <w:pPr>
+        <w:pStyle w:val="Paragraphedeliste"/>
+        <w:numPr>
+          <w:ilvl w:val="1"/>
+          <w:numId w:val="1"/>
+        </w:numPr>
+      </w:pPr>
+      <w:r>
+        <w:t>Modifier les titres de menus :</w:t>
+      </w:r>
+    </w:p>
+    <w:p>
+      <w:pPr>
+        <w:pStyle w:val="Paragraphedeliste"/>
+        <w:numPr>
+          <w:ilvl w:val="2"/>
+          <w:numId w:val="1"/>
+        </w:numPr>
+      </w:pPr>
+      <w:r>
+        <w:t>Dossier Reçus par Dossier</w:t>
+      </w:r>
+      <w:r>
+        <w:rPr>
+          <w:color w:val="FF0000"/>
+        </w:rPr>
+        <w:t xml:space="preserve">s </w:t>
+      </w:r>
+      <w:r>
+        <w:t>Reçus</w:t>
+      </w:r>
+      <w:r>
+        <w:rPr>
+          <w:b/>
+          <w:bCs/>
+          <w:color w:val="2F5496" w:themeColor="accent5" w:themeShade="BF"/>
+        </w:rPr>
+        <w:sym w:font="Wingdings" w:char="F0E8"/>
+      </w:r>
+      <w:r>
+        <w:rPr>
+          <w:b/>
+          <w:bCs/>
+          <w:color w:val="2F5496" w:themeColor="accent5" w:themeShade="BF"/>
+        </w:rPr>
+        <w:t xml:space="preserve"> NF</w:t>
+      </w:r>
+    </w:p>
+    <w:p>
+      <w:pPr>
+        <w:pStyle w:val="Paragraphedeliste"/>
+        <w:numPr>
+          <w:ilvl w:val="2"/>
+          <w:numId w:val="1"/>
+        </w:numPr>
+      </w:pPr>
+      <w:r>
+        <w:t>Dossier En cours de traitement par Dossier</w:t>
+      </w:r>
+      <w:r>
+        <w:rPr>
+          <w:color w:val="FF0000"/>
+        </w:rPr>
+        <w:t>s</w:t>
+      </w:r>
+      <w:r>
+        <w:t xml:space="preserve"> En cours de traitement</w:t>
+      </w:r>
+      <w:r>
+        <w:rPr>
+          <w:b/>
+          <w:bCs/>
+          <w:color w:val="2F5496" w:themeColor="accent5" w:themeShade="BF"/>
+        </w:rPr>
+        <w:sym w:font="Wingdings" w:char="F0E8"/>
+      </w:r>
+      <w:r>
+        <w:rPr>
+          <w:b/>
+          <w:bCs/>
+          <w:color w:val="2F5496" w:themeColor="accent5" w:themeShade="BF"/>
+        </w:rPr>
+        <w:t xml:space="preserve"> NF</w:t>
+      </w:r>
+    </w:p>
+    <w:p>
+      <w:pPr>
+        <w:pStyle w:val="Paragraphedeliste"/>
+        <w:numPr>
+          <w:ilvl w:val="2"/>
+          <w:numId w:val="1"/>
+        </w:numPr>
+      </w:pPr>
+      <w:r>
+        <w:t>Dossier Refusés par Dossier</w:t>
+      </w:r>
+      <w:r>
+        <w:rPr>
+          <w:color w:val="FF0000"/>
+        </w:rPr>
+        <w:t>s</w:t>
+      </w:r>
+      <w:r>
+        <w:t xml:space="preserve"> Refusés</w:t>
+      </w:r>
+      <w:r>
+        <w:rPr>
+          <w:b/>
+          <w:bCs/>
+          <w:color w:val="2F5496" w:themeColor="accent5" w:themeShade="BF"/>
+        </w:rPr>
+        <w:sym w:font="Wingdings" w:char="F0E8"/>
+      </w:r>
+      <w:r>
+        <w:rPr>
+          <w:b/>
+          <w:bCs/>
+          <w:color w:val="2F5496" w:themeColor="accent5" w:themeShade="BF"/>
+        </w:rPr>
+        <w:t xml:space="preserve"> NF</w:t>
+      </w:r>
+    </w:p>
+    <w:p>
+      <w:pPr>
+        <w:pStyle w:val="Paragraphedeliste"/>
+        <w:numPr>
+          <w:ilvl w:val="2"/>
+          <w:numId w:val="1"/>
+        </w:numPr>
+      </w:pPr>
+      <w:r>
+        <w:t>Dossier abandonné par Dossier</w:t>
+      </w:r>
+      <w:r>
+        <w:rPr>
+          <w:color w:val="FF0000"/>
+        </w:rPr>
+        <w:t>s</w:t>
+      </w:r>
+      <w:r>
+        <w:t xml:space="preserve"> Abandonné</w:t>
+      </w:r>
+      <w:r>
+        <w:rPr>
+          <w:color w:val="FF0000"/>
+        </w:rPr>
+        <w:t>s</w:t>
+      </w:r>
+      <w:r>
+        <w:rPr>
+          <w:b/>
+          <w:bCs/>
+          <w:color w:val="2F5496" w:themeColor="accent5" w:themeShade="BF"/>
+        </w:rPr>
+        <w:sym w:font="Wingdings" w:char="F0E8"/>
+      </w:r>
+      <w:r>
+        <w:rPr>
+          <w:b/>
+          <w:bCs/>
+          <w:color w:val="2F5496" w:themeColor="accent5" w:themeShade="BF"/>
+        </w:rPr>
+        <w:t xml:space="preserve"> NF</w:t>
+      </w:r>
+    </w:p>
+    <w:p>
+      <w:pPr>
+        <w:pStyle w:val="Paragraphedeliste"/>
+        <w:numPr>
+          <w:ilvl w:val="2"/>
+          <w:numId w:val="1"/>
+        </w:numPr>
+      </w:pPr>
+      <w:r>
+        <w:t>Dossier Terminés par Dossier</w:t>
+      </w:r>
+      <w:r>
+        <w:rPr>
+          <w:color w:val="FF0000"/>
+        </w:rPr>
+        <w:t>s</w:t>
+      </w:r>
+      <w:r>
+        <w:t xml:space="preserve"> Terminés</w:t>
+      </w:r>
+      <w:r>
+        <w:rPr>
+          <w:b/>
+          <w:bCs/>
+          <w:color w:val="2F5496" w:themeColor="accent5" w:themeShade="BF"/>
+        </w:rPr>
+        <w:sym w:font="Wingdings" w:char="F0E8"/>
+      </w:r>
+      <w:r>
+        <w:rPr>
+          <w:b/>
+          <w:bCs/>
+          <w:color w:val="2F5496" w:themeColor="accent5" w:themeShade="BF"/>
+        </w:rPr>
+        <w:t xml:space="preserve"> NF</w:t>
+      </w:r>
+    </w:p>
+    <w:p>
+      <w:pPr>
+        <w:pStyle w:val="Paragraphedeliste"/>
+        <w:numPr>
+          <w:ilvl w:val="2"/>
+          <w:numId w:val="1"/>
+        </w:numPr>
+      </w:pPr>
+      <w:r>
+        <w:t>Dossier redirigé vers F.A.Q. par Dossier</w:t>
+      </w:r>
+      <w:r>
+        <w:rPr>
+          <w:color w:val="FF0000"/>
+        </w:rPr>
+        <w:t>s</w:t>
+      </w:r>
+      <w:r>
+        <w:t xml:space="preserve"> redirigé</w:t>
+      </w:r>
+      <w:r>
+        <w:rPr>
+          <w:color w:val="FF0000"/>
+        </w:rPr>
+        <w:t>s</w:t>
+      </w:r>
+      <w:r>
+        <w:t xml:space="preserve"> vers F.A.Q.</w:t>
+      </w:r>
+      <w:r>
+        <w:rPr>
+          <w:b/>
+          <w:bCs/>
+          <w:color w:val="2F5496" w:themeColor="accent5" w:themeShade="BF"/>
+        </w:rPr>
+        <w:t xml:space="preserve"> </w:t>
+      </w:r>
+      <w:r>
+        <w:rPr>
+          <w:b/>
+          <w:bCs/>
+          <w:color w:val="2F5496" w:themeColor="accent5" w:themeShade="BF"/>
+        </w:rPr>
+        <w:sym w:font="Wingdings" w:char="F0E8"/>
+      </w:r>
+      <w:r>
+        <w:rPr>
+          <w:b/>
+          <w:bCs/>
+          <w:color w:val="2F5496" w:themeColor="accent5" w:themeShade="BF"/>
+        </w:rPr>
+        <w:t xml:space="preserve"> NF</w:t>
+      </w:r>
+    </w:p>
+    <w:p>
+      <w:pPr>
+        <w:pStyle w:val="Paragraphedeliste"/>
+        <w:numPr>
+          <w:ilvl w:val="2"/>
+          <w:numId w:val="1"/>
+        </w:numPr>
+      </w:pPr>
+      <w:r>
+        <w:t>Dossier à valider par Dossier</w:t>
+      </w:r>
+      <w:r>
+        <w:rPr>
+          <w:color w:val="FF0000"/>
+        </w:rPr>
+        <w:t>s</w:t>
+      </w:r>
+      <w:r>
+        <w:t xml:space="preserve"> à valider</w:t>
+      </w:r>
+      <w:r>
+        <w:rPr>
+          <w:b/>
+          <w:bCs/>
+          <w:color w:val="2F5496" w:themeColor="accent5" w:themeShade="BF"/>
+        </w:rPr>
+        <w:sym w:font="Wingdings" w:char="F0E8"/>
+      </w:r>
+      <w:r>
+        <w:rPr>
+          <w:b/>
+          <w:bCs/>
+          <w:color w:val="2F5496" w:themeColor="accent5" w:themeShade="BF"/>
+        </w:rPr>
+        <w:t xml:space="preserve"> NF</w:t>
+      </w:r>
+    </w:p>
+    <w:p>
+      <w:pPr>
+        <w:pStyle w:val="Paragraphedeliste"/>
+        <w:numPr>
+          <w:ilvl w:val="2"/>
+          <w:numId w:val="1"/>
+        </w:numPr>
+      </w:pPr>
+      <w:r>
+        <w:t>Dossier à réviser par Dossier</w:t>
+      </w:r>
+      <w:r>
+        <w:rPr>
+          <w:color w:val="FF0000"/>
+        </w:rPr>
+        <w:t>s</w:t>
+      </w:r>
+      <w:r>
+        <w:t xml:space="preserve"> à réviser</w:t>
+      </w:r>
+      <w:r>
+        <w:rPr>
+          <w:b/>
+          <w:bCs/>
+          <w:color w:val="2F5496" w:themeColor="accent5" w:themeShade="BF"/>
+        </w:rPr>
+        <w:sym w:font="Wingdings" w:char="F0E8"/>
+      </w:r>
+      <w:r>
+        <w:rPr>
+          <w:b/>
+          <w:bCs/>
+          <w:color w:val="2F5496" w:themeColor="accent5" w:themeShade="BF"/>
+        </w:rPr>
+        <w:t xml:space="preserve"> NF</w:t>
+      </w:r>
+    </w:p>
+    <w:p>
+      <w:pPr>
+        <w:pStyle w:val="Paragraphedeliste"/>
+        <w:numPr>
+          <w:ilvl w:val="1"/>
+          <w:numId w:val="1"/>
+        </w:numPr>
+      </w:pPr>
+      <w:r>
+        <w:t>Mettre le nombre de dossier dans chaque étape</w:t>
+      </w:r>
+    </w:p>
+    <w:p>
+      <w:pPr>
+        <w:pStyle w:val="Paragraphedeliste"/>
+        <w:numPr>
+          <w:ilvl w:val="1"/>
+          <w:numId w:val="1"/>
+        </w:numPr>
+      </w:pPr>
+      <w:r>
+        <w:t>Modifier le message de notification</w:t>
+      </w:r>
+      <w:r>
+        <w:t xml:space="preserve"> : mettre le </w:t>
+      </w:r>
+      <w:r>
+        <w:t>numéro</w:t>
+      </w:r>
+      <w:r>
         <w:t xml:space="preserve"> ticket</w:t>
       </w:r>
       <w:r>
-        <w:rPr>
-          <w:lang w:val="en-US"/>
-        </w:rPr>
-        <w:t xml:space="preserve"> </w:t>
-      </w:r>
-      <w:r>
-        <w:rPr>
-          <w:b/>
-          <w:bCs/>
-          <w:color w:val="2F5496" w:themeColor="accent5" w:themeShade="BF"/>
-        </w:rPr>
-        <w:sym w:font="Wingdings" w:char="F0E8"/>
-      </w:r>
-      <w:r>
-        <w:rPr>
-          <w:b/>
-          <w:bCs/>
-          <w:color w:val="2F5496" w:themeColor="accent5" w:themeShade="BF"/>
-          <w:lang w:val="en-US"/>
+        <w:t xml:space="preserve"> </w:t>
+      </w:r>
+    </w:p>
+    <w:p>
+      <w:pPr>
+        <w:pStyle w:val="Paragraphedeliste"/>
+        <w:numPr>
+          <w:ilvl w:val="1"/>
+          <w:numId w:val="1"/>
+        </w:numPr>
+        <w:rPr>
+          <w:b/>
+        </w:rPr>
+      </w:pPr>
+      <w:r>
+        <w:t>Titre à modifier par « Demande(s) reçue(s)</w:t>
+      </w:r>
+      <w:r>
+        <w:t xml:space="preserve"> </w:t>
+      </w:r>
+      <w:r>
+        <w:rPr>
+          <w:b/>
+          <w:bCs/>
+          <w:color w:val="7030A0"/>
+        </w:rPr>
+        <w:sym w:font="Wingdings" w:char="F0E8"/>
+      </w:r>
+      <w:r>
+        <w:rPr>
+          <w:b/>
+          <w:bCs/>
+          <w:color w:val="7030A0"/>
         </w:rPr>
         <w:t xml:space="preserve"> NF</w:t>
       </w:r>
@@ -3435,32 +3934,41 @@
       <w:pPr>
         <w:pStyle w:val="Paragraphedeliste"/>
         <w:numPr>
+          <w:ilvl w:val="1"/>
+          <w:numId w:val="1"/>
+        </w:numPr>
+        <w:rPr>
+          <w:b/>
+        </w:rPr>
+      </w:pPr>
+      <w:r>
+        <w:t>Liste des demandes d’avis</w:t>
+      </w:r>
+    </w:p>
+    <w:p>
+      <w:pPr>
+        <w:pStyle w:val="Paragraphedeliste"/>
+        <w:numPr>
           <w:ilvl w:val="2"/>
           <w:numId w:val="1"/>
         </w:numPr>
-        <w:rPr>
-          <w:b/>
-        </w:rPr>
-      </w:pPr>
-      <w:r>
-        <w:t>Déplacer Demandeur avant Saisisseur</w:t>
-      </w:r>
-      <w:r>
-        <w:t xml:space="preserve"> </w:t>
-      </w:r>
-      <w:r>
-        <w:rPr>
-          <w:b/>
-          <w:bCs/>
-          <w:color w:val="2F5496" w:themeColor="accent5" w:themeShade="BF"/>
-        </w:rPr>
-        <w:sym w:font="Wingdings" w:char="F0E8"/>
-      </w:r>
-      <w:r>
-        <w:rPr>
-          <w:b/>
-          <w:bCs/>
-          <w:color w:val="2F5496" w:themeColor="accent5" w:themeShade="BF"/>
+      </w:pPr>
+      <w:r>
+        <w:t xml:space="preserve">Afficher le nom Fichier attaché et rendre cliquable </w:t>
+      </w:r>
+      <w:r>
+        <w:rPr>
+          <w:b/>
+          <w:bCs/>
+          <w:color w:val="7030A0"/>
+        </w:rPr>
+        <w:sym w:font="Wingdings" w:char="F0E8"/>
+      </w:r>
+      <w:r>
+        <w:rPr>
+          <w:b/>
+          <w:bCs/>
+          <w:color w:val="7030A0"/>
         </w:rPr>
         <w:t xml:space="preserve"> NF</w:t>
       </w:r>
@@ -3469,40 +3977,287 @@
       <w:pPr>
         <w:pStyle w:val="Paragraphedeliste"/>
         <w:numPr>
+          <w:ilvl w:val="0"/>
+          <w:numId w:val="1"/>
+        </w:numPr>
+        <w:rPr>
+          <w:b/>
+        </w:rPr>
+      </w:pPr>
+      <w:r>
+        <w:rPr>
+          <w:b/>
+        </w:rPr>
+        <w:t>CALENDRIER :</w:t>
+      </w:r>
+    </w:p>
+    <w:p>
+      <w:pPr>
+        <w:pStyle w:val="Paragraphedeliste"/>
+        <w:numPr>
+          <w:ilvl w:val="1"/>
+          <w:numId w:val="1"/>
+        </w:numPr>
+        <w:rPr>
+          <w:color w:val="FF0000"/>
+        </w:rPr>
+      </w:pPr>
+      <w:r>
+        <w:rPr>
+          <w:color w:val="FF0000"/>
+        </w:rPr>
+        <w:t>Seul l’administrateur qui a le droit</w:t>
+      </w:r>
+      <w:r>
+        <w:rPr>
+          <w:color w:val="FF0000"/>
+        </w:rPr>
+        <w:t xml:space="preserve"> de paramétrer des jours fériés, le saisisseur, ni le valider ne peuvent pas créer ni modifier ni supprimer le calendrier. Ils sont en mode consultation uniquement</w:t>
+      </w:r>
+    </w:p>
+    <w:p>
+      <w:pPr>
+        <w:outlineLvl w:val="0"/>
+        <w:rPr>
+          <w:b/>
+          <w:color w:val="FF0000"/>
+        </w:rPr>
+      </w:pPr>
+      <w:r>
+        <w:rPr>
+          <w:b/>
+          <w:color w:val="FF0000"/>
+        </w:rPr>
+        <w:t>CAS D</w:t>
+      </w:r>
+      <w:r>
+        <w:rPr>
+          <w:b/>
+          <w:color w:val="FF0000"/>
+        </w:rPr>
+        <w:t>U VALIDEUR</w:t>
+      </w:r>
+      <w:r>
+        <w:rPr>
+          <w:b/>
+          <w:color w:val="FF0000"/>
+        </w:rPr>
+        <w:t xml:space="preserve"> - SENIOR</w:t>
+      </w:r>
+    </w:p>
+    <w:p>
+      <w:pPr>
+        <w:pStyle w:val="Paragraphedeliste"/>
+        <w:numPr>
+          <w:ilvl w:val="0"/>
+          <w:numId w:val="1"/>
+        </w:numPr>
+        <w:rPr>
+          <w:b/>
+        </w:rPr>
+      </w:pPr>
+      <w:r>
+        <w:rPr>
+          <w:b/>
+        </w:rPr>
+        <w:t>CALENDRIER</w:t>
+      </w:r>
+      <w:r>
+        <w:t xml:space="preserve"> : </w:t>
+      </w:r>
+    </w:p>
+    <w:p>
+      <w:pPr>
+        <w:pStyle w:val="Paragraphedeliste"/>
+        <w:numPr>
+          <w:ilvl w:val="1"/>
+          <w:numId w:val="1"/>
+        </w:numPr>
+      </w:pPr>
+      <w:r>
+        <w:rPr>
+          <w:color w:val="FF0000"/>
+        </w:rPr>
+        <w:t>Seul l’administrateur qui a le droit de paramétrer des jours fériés, le saisisseur, ni le valider ne peuvent pas créer ni modifier ni supprimer le calendrier. Ils sont en mode consultation uniquement</w:t>
+      </w:r>
+    </w:p>
+    <w:p>
+      <w:pPr>
+        <w:pStyle w:val="Paragraphedeliste"/>
+        <w:numPr>
+          <w:ilvl w:val="0"/>
+          <w:numId w:val="1"/>
+        </w:numPr>
+        <w:rPr>
+          <w:b/>
+        </w:rPr>
+      </w:pPr>
+      <w:r>
+        <w:rPr>
+          <w:b/>
+        </w:rPr>
+        <w:t>TABLEAU DE BORD :</w:t>
+      </w:r>
+    </w:p>
+    <w:p>
+      <w:pPr>
+        <w:pStyle w:val="Paragraphedeliste"/>
+        <w:numPr>
+          <w:ilvl w:val="1"/>
+          <w:numId w:val="1"/>
+        </w:numPr>
+        <w:rPr>
+          <w:b/>
+        </w:rPr>
+      </w:pPr>
+      <w:r>
+        <w:t>OK</w:t>
+      </w:r>
+    </w:p>
+    <w:p>
+      <w:pPr>
+        <w:pStyle w:val="Paragraphedeliste"/>
+        <w:numPr>
+          <w:ilvl w:val="0"/>
+          <w:numId w:val="1"/>
+        </w:numPr>
+        <w:rPr>
+          <w:b/>
+        </w:rPr>
+      </w:pPr>
+      <w:r>
+        <w:rPr>
+          <w:b/>
+        </w:rPr>
+        <w:t>GERER LES TICKETS</w:t>
+      </w:r>
+      <w:r>
+        <w:t xml:space="preserve"> : </w:t>
+      </w:r>
+      <w:r>
+        <w:rPr>
+          <w:color w:val="FF0000"/>
+        </w:rPr>
+        <w:sym w:font="Wingdings" w:char="F0E8"/>
+      </w:r>
+      <w:r>
+        <w:rPr>
+          <w:color w:val="FF0000"/>
+        </w:rPr>
+        <w:t xml:space="preserve"> KO</w:t>
+      </w:r>
+    </w:p>
+    <w:p>
+      <w:pPr>
+        <w:pStyle w:val="Paragraphedeliste"/>
+        <w:numPr>
+          <w:ilvl w:val="1"/>
+          <w:numId w:val="1"/>
+        </w:numPr>
+      </w:pPr>
+      <w:r>
+        <w:t xml:space="preserve">Dossiers </w:t>
+      </w:r>
+      <w:r>
+        <w:t>reçus</w:t>
+      </w:r>
+      <w:r>
+        <w:t> :</w:t>
+      </w:r>
+    </w:p>
+    <w:p>
+      <w:pPr>
+        <w:pStyle w:val="Paragraphedeliste"/>
+        <w:numPr>
           <w:ilvl w:val="2"/>
           <w:numId w:val="1"/>
         </w:numPr>
-        <w:rPr>
-          <w:b/>
-        </w:rPr>
-      </w:pPr>
-      <w:r>
-        <w:t xml:space="preserve">Ajouter le </w:t>
-      </w:r>
-      <w:proofErr w:type="spellStart"/>
-      <w:r>
-        <w:t>valideur</w:t>
-      </w:r>
-      <w:proofErr w:type="spellEnd"/>
-      <w:r>
-        <w:t xml:space="preserve"> après Saisisseur</w:t>
-      </w:r>
-      <w:r>
-        <w:t xml:space="preserve"> </w:t>
-      </w:r>
-      <w:r>
-        <w:rPr>
-          <w:b/>
-          <w:bCs/>
-          <w:color w:val="2F5496" w:themeColor="accent5" w:themeShade="BF"/>
-        </w:rPr>
-        <w:sym w:font="Wingdings" w:char="F0E8"/>
-      </w:r>
-      <w:r>
-        <w:rPr>
-          <w:b/>
-          <w:bCs/>
-          <w:color w:val="2F5496" w:themeColor="accent5" w:themeShade="BF"/>
+      </w:pPr>
+      <w:r>
+        <w:t xml:space="preserve">Traiter sans enregistrer : </w:t>
+      </w:r>
+      <w:r>
+        <w:rPr>
+          <w:color w:val="538135" w:themeColor="accent6" w:themeShade="BF"/>
+        </w:rPr>
+        <w:sym w:font="Wingdings" w:char="F0E8"/>
+      </w:r>
+      <w:r>
+        <w:rPr>
+          <w:color w:val="538135" w:themeColor="accent6" w:themeShade="BF"/>
+        </w:rPr>
+        <w:t xml:space="preserve"> OK</w:t>
+      </w:r>
+    </w:p>
+    <w:p>
+      <w:pPr>
+        <w:pStyle w:val="Paragraphedeliste"/>
+        <w:numPr>
+          <w:ilvl w:val="2"/>
+          <w:numId w:val="1"/>
+        </w:numPr>
+      </w:pPr>
+      <w:r>
+        <w:t xml:space="preserve">Assigner et reassigner : </w:t>
+      </w:r>
+      <w:r>
+        <w:rPr>
+          <w:color w:val="538135" w:themeColor="accent6" w:themeShade="BF"/>
+        </w:rPr>
+        <w:sym w:font="Wingdings" w:char="F0E8"/>
+      </w:r>
+      <w:r>
+        <w:rPr>
+          <w:color w:val="538135" w:themeColor="accent6" w:themeShade="BF"/>
+        </w:rPr>
+        <w:t xml:space="preserve"> OK</w:t>
+      </w:r>
+    </w:p>
+    <w:p>
+      <w:pPr>
+        <w:pStyle w:val="Paragraphedeliste"/>
+        <w:numPr>
+          <w:ilvl w:val="1"/>
+          <w:numId w:val="1"/>
+        </w:numPr>
+      </w:pPr>
+      <w:r>
+        <w:t xml:space="preserve">Dossiers à valider : </w:t>
+      </w:r>
+    </w:p>
+    <w:p>
+      <w:pPr>
+        <w:pStyle w:val="Paragraphedeliste"/>
+        <w:numPr>
+          <w:ilvl w:val="2"/>
+          <w:numId w:val="1"/>
+        </w:numPr>
+      </w:pPr>
+      <w:r>
+        <w:t>C</w:t>
+      </w:r>
+      <w:r>
+        <w:t xml:space="preserve">hanger le Bouton REMARQUE par </w:t>
+      </w:r>
+      <w:r>
+        <w:t>REVISER</w:t>
+      </w:r>
+      <w:r>
+        <w:t xml:space="preserve"> </w:t>
+      </w:r>
+      <w:r>
+        <w:rPr>
+          <w:b/>
+          <w:bCs/>
+          <w:color w:val="7030A0"/>
+        </w:rPr>
+        <w:sym w:font="Wingdings" w:char="F0E8"/>
+      </w:r>
+      <w:r>
+        <w:rPr>
+          <w:b/>
+          <w:bCs/>
+          <w:color w:val="7030A0"/>
         </w:rPr>
         <w:t xml:space="preserve"> NF</w:t>
       </w:r>
@@ -3511,79 +4266,36 @@
       <w:pPr>
         <w:pStyle w:val="Paragraphedeliste"/>
         <w:numPr>
-          <w:ilvl w:val="0"/>
-          <w:numId w:val="1"/>
-        </w:numPr>
-        <w:rPr>
-          <w:b/>
-        </w:rPr>
-      </w:pPr>
-      <w:r>
-        <w:rPr>
-          <w:b/>
-        </w:rPr>
-        <w:t>GERER LES TICKETS</w:t>
-      </w:r>
-      <w:r>
-        <w:rPr>
-          <w:b/>
-        </w:rPr>
-        <w:t xml:space="preserve"> </w:t>
-      </w:r>
-      <w:r>
-        <w:rPr>
-          <w:b/>
-        </w:rPr>
-        <w:t>:</w:t>
-      </w:r>
-    </w:p>
-    <w:p>
-      <w:pPr>
-        <w:pStyle w:val="Paragraphedeliste"/>
-        <w:numPr>
-          <w:ilvl w:val="1"/>
-          <w:numId w:val="1"/>
-        </w:numPr>
-      </w:pPr>
-      <w:r>
-        <w:t>Modifier les titres de menus :</w:t>
-      </w:r>
-    </w:p>
-    <w:p>
-      <w:pPr>
-        <w:pStyle w:val="Paragraphedeliste"/>
-        <w:numPr>
           <w:ilvl w:val="2"/>
           <w:numId w:val="1"/>
         </w:numPr>
       </w:pPr>
       <w:r>
-        <w:t>Dossier Reçus par Dossier</w:t>
-      </w:r>
-      <w:r>
-        <w:rPr>
-          <w:color w:val="FF0000"/>
-        </w:rPr>
-        <w:t xml:space="preserve">s </w:t>
-      </w:r>
-      <w:r>
-        <w:t>Reçus</w:t>
-      </w:r>
-      <w:r>
-        <w:rPr>
-          <w:b/>
-          <w:bCs/>
-          <w:color w:val="2F5496" w:themeColor="accent5" w:themeShade="BF"/>
-        </w:rPr>
-        <w:sym w:font="Wingdings" w:char="F0E8"/>
-      </w:r>
-      <w:r>
-        <w:rPr>
-          <w:b/>
-          <w:bCs/>
-          <w:color w:val="2F5496" w:themeColor="accent5" w:themeShade="BF"/>
-        </w:rPr>
-        <w:t xml:space="preserve"> NF</w:t>
+        <w:t xml:space="preserve">Bouton Valider : </w:t>
+      </w:r>
+      <w:r>
+        <w:rPr>
+          <w:color w:val="538135" w:themeColor="accent6" w:themeShade="BF"/>
+        </w:rPr>
+        <w:sym w:font="Wingdings" w:char="F0E8"/>
+      </w:r>
+      <w:r>
+        <w:rPr>
+          <w:color w:val="538135" w:themeColor="accent6" w:themeShade="BF"/>
+        </w:rPr>
+        <w:t xml:space="preserve"> OK</w:t>
+      </w:r>
+    </w:p>
+    <w:p>
+      <w:pPr>
+        <w:pStyle w:val="Paragraphedeliste"/>
+        <w:numPr>
+          <w:ilvl w:val="1"/>
+          <w:numId w:val="1"/>
+        </w:numPr>
+      </w:pPr>
+      <w:r>
+        <w:t>Dossier à réviser :</w:t>
       </w:r>
     </w:p>
     <w:p>
@@ -3595,716 +4307,7 @@
         </w:numPr>
       </w:pPr>
       <w:r>
-        <w:t>Dossier En cours de traitement par Dossier</w:t>
-      </w:r>
-      <w:r>
-        <w:rPr>
-          <w:color w:val="FF0000"/>
-        </w:rPr>
-        <w:t>s</w:t>
-      </w:r>
-      <w:r>
-        <w:t xml:space="preserve"> En cours de traitement</w:t>
-      </w:r>
-      <w:r>
-        <w:rPr>
-          <w:b/>
-          <w:bCs/>
-          <w:color w:val="2F5496" w:themeColor="accent5" w:themeShade="BF"/>
-        </w:rPr>
-        <w:sym w:font="Wingdings" w:char="F0E8"/>
-      </w:r>
-      <w:r>
-        <w:rPr>
-          <w:b/>
-          <w:bCs/>
-          <w:color w:val="2F5496" w:themeColor="accent5" w:themeShade="BF"/>
-        </w:rPr>
-        <w:t xml:space="preserve"> NF</w:t>
-      </w:r>
-    </w:p>
-    <w:p>
-      <w:pPr>
-        <w:pStyle w:val="Paragraphedeliste"/>
-        <w:numPr>
-          <w:ilvl w:val="2"/>
-          <w:numId w:val="1"/>
-        </w:numPr>
-      </w:pPr>
-      <w:r>
-        <w:t>Dossier Refusés par Dossier</w:t>
-      </w:r>
-      <w:r>
-        <w:rPr>
-          <w:color w:val="FF0000"/>
-        </w:rPr>
-        <w:t>s</w:t>
-      </w:r>
-      <w:r>
-        <w:t xml:space="preserve"> Refusés</w:t>
-      </w:r>
-      <w:r>
-        <w:rPr>
-          <w:b/>
-          <w:bCs/>
-          <w:color w:val="2F5496" w:themeColor="accent5" w:themeShade="BF"/>
-        </w:rPr>
-        <w:sym w:font="Wingdings" w:char="F0E8"/>
-      </w:r>
-      <w:r>
-        <w:rPr>
-          <w:b/>
-          <w:bCs/>
-          <w:color w:val="2F5496" w:themeColor="accent5" w:themeShade="BF"/>
-        </w:rPr>
-        <w:t xml:space="preserve"> NF</w:t>
-      </w:r>
-    </w:p>
-    <w:p>
-      <w:pPr>
-        <w:pStyle w:val="Paragraphedeliste"/>
-        <w:numPr>
-          <w:ilvl w:val="2"/>
-          <w:numId w:val="1"/>
-        </w:numPr>
-      </w:pPr>
-      <w:r>
-        <w:t>Dossier abandonné par Dossier</w:t>
-      </w:r>
-      <w:r>
-        <w:rPr>
-          <w:color w:val="FF0000"/>
-        </w:rPr>
-        <w:t>s</w:t>
-      </w:r>
-      <w:r>
-        <w:t xml:space="preserve"> Abandonné</w:t>
-      </w:r>
-      <w:r>
-        <w:rPr>
-          <w:color w:val="FF0000"/>
-        </w:rPr>
-        <w:t>s</w:t>
-      </w:r>
-      <w:r>
-        <w:rPr>
-          <w:b/>
-          <w:bCs/>
-          <w:color w:val="2F5496" w:themeColor="accent5" w:themeShade="BF"/>
-        </w:rPr>
-        <w:sym w:font="Wingdings" w:char="F0E8"/>
-      </w:r>
-      <w:r>
-        <w:rPr>
-          <w:b/>
-          <w:bCs/>
-          <w:color w:val="2F5496" w:themeColor="accent5" w:themeShade="BF"/>
-        </w:rPr>
-        <w:t xml:space="preserve"> NF</w:t>
-      </w:r>
-    </w:p>
-    <w:p>
-      <w:pPr>
-        <w:pStyle w:val="Paragraphedeliste"/>
-        <w:numPr>
-          <w:ilvl w:val="2"/>
-          <w:numId w:val="1"/>
-        </w:numPr>
-      </w:pPr>
-      <w:r>
-        <w:t>Dossier Terminés par Dossier</w:t>
-      </w:r>
-      <w:r>
-        <w:rPr>
-          <w:color w:val="FF0000"/>
-        </w:rPr>
-        <w:t>s</w:t>
-      </w:r>
-      <w:r>
-        <w:t xml:space="preserve"> Terminés</w:t>
-      </w:r>
-      <w:r>
-        <w:rPr>
-          <w:b/>
-          <w:bCs/>
-          <w:color w:val="2F5496" w:themeColor="accent5" w:themeShade="BF"/>
-        </w:rPr>
-        <w:sym w:font="Wingdings" w:char="F0E8"/>
-      </w:r>
-      <w:r>
-        <w:rPr>
-          <w:b/>
-          <w:bCs/>
-          <w:color w:val="2F5496" w:themeColor="accent5" w:themeShade="BF"/>
-        </w:rPr>
-        <w:t xml:space="preserve"> NF</w:t>
-      </w:r>
-    </w:p>
-    <w:p>
-      <w:pPr>
-        <w:pStyle w:val="Paragraphedeliste"/>
-        <w:numPr>
-          <w:ilvl w:val="2"/>
-          <w:numId w:val="1"/>
-        </w:numPr>
-      </w:pPr>
-      <w:r>
-        <w:t>Dossier redirigé vers F.A.Q. par Dossier</w:t>
-      </w:r>
-      <w:r>
-        <w:rPr>
-          <w:color w:val="FF0000"/>
-        </w:rPr>
-        <w:t>s</w:t>
-      </w:r>
-      <w:r>
-        <w:t xml:space="preserve"> redirigé</w:t>
-      </w:r>
-      <w:r>
-        <w:rPr>
-          <w:color w:val="FF0000"/>
-        </w:rPr>
-        <w:t>s</w:t>
-      </w:r>
-      <w:r>
-        <w:t xml:space="preserve"> vers F.A.Q.</w:t>
-      </w:r>
-      <w:r>
-        <w:rPr>
-          <w:b/>
-          <w:bCs/>
-          <w:color w:val="2F5496" w:themeColor="accent5" w:themeShade="BF"/>
-        </w:rPr>
-        <w:t xml:space="preserve"> </w:t>
-      </w:r>
-      <w:r>
-        <w:rPr>
-          <w:b/>
-          <w:bCs/>
-          <w:color w:val="2F5496" w:themeColor="accent5" w:themeShade="BF"/>
-        </w:rPr>
-        <w:sym w:font="Wingdings" w:char="F0E8"/>
-      </w:r>
-      <w:r>
-        <w:rPr>
-          <w:b/>
-          <w:bCs/>
-          <w:color w:val="2F5496" w:themeColor="accent5" w:themeShade="BF"/>
-        </w:rPr>
-        <w:t xml:space="preserve"> NF</w:t>
-      </w:r>
-    </w:p>
-    <w:p>
-      <w:pPr>
-        <w:pStyle w:val="Paragraphedeliste"/>
-        <w:numPr>
-          <w:ilvl w:val="2"/>
-          <w:numId w:val="1"/>
-        </w:numPr>
-      </w:pPr>
-      <w:r>
-        <w:t>Dossier à valider par Dossier</w:t>
-      </w:r>
-      <w:r>
-        <w:rPr>
-          <w:color w:val="FF0000"/>
-        </w:rPr>
-        <w:t>s</w:t>
-      </w:r>
-      <w:r>
-        <w:t xml:space="preserve"> à valider</w:t>
-      </w:r>
-      <w:r>
-        <w:rPr>
-          <w:b/>
-          <w:bCs/>
-          <w:color w:val="2F5496" w:themeColor="accent5" w:themeShade="BF"/>
-        </w:rPr>
-        <w:sym w:font="Wingdings" w:char="F0E8"/>
-      </w:r>
-      <w:r>
-        <w:rPr>
-          <w:b/>
-          <w:bCs/>
-          <w:color w:val="2F5496" w:themeColor="accent5" w:themeShade="BF"/>
-        </w:rPr>
-        <w:t xml:space="preserve"> NF</w:t>
-      </w:r>
-    </w:p>
-    <w:p>
-      <w:pPr>
-        <w:pStyle w:val="Paragraphedeliste"/>
-        <w:numPr>
-          <w:ilvl w:val="2"/>
-          <w:numId w:val="1"/>
-        </w:numPr>
-      </w:pPr>
-      <w:r>
-        <w:t>Dossier à réviser par Dossier</w:t>
-      </w:r>
-      <w:r>
-        <w:rPr>
-          <w:color w:val="FF0000"/>
-        </w:rPr>
-        <w:t>s</w:t>
-      </w:r>
-      <w:r>
-        <w:t xml:space="preserve"> à réviser</w:t>
-      </w:r>
-      <w:r>
-        <w:rPr>
-          <w:b/>
-          <w:bCs/>
-          <w:color w:val="2F5496" w:themeColor="accent5" w:themeShade="BF"/>
-        </w:rPr>
-        <w:sym w:font="Wingdings" w:char="F0E8"/>
-      </w:r>
-      <w:r>
-        <w:rPr>
-          <w:b/>
-          <w:bCs/>
-          <w:color w:val="2F5496" w:themeColor="accent5" w:themeShade="BF"/>
-        </w:rPr>
-        <w:t xml:space="preserve"> NF</w:t>
-      </w:r>
-    </w:p>
-    <w:p>
-      <w:pPr>
-        <w:pStyle w:val="Paragraphedeliste"/>
-        <w:numPr>
-          <w:ilvl w:val="1"/>
-          <w:numId w:val="1"/>
-        </w:numPr>
-      </w:pPr>
-      <w:r>
-        <w:t>Mettre le nombre de dossier dans chaque étape</w:t>
-      </w:r>
-    </w:p>
-    <w:p>
-      <w:pPr>
-        <w:pStyle w:val="Paragraphedeliste"/>
-        <w:numPr>
-          <w:ilvl w:val="1"/>
-          <w:numId w:val="1"/>
-        </w:numPr>
-      </w:pPr>
-      <w:r>
-        <w:t>Modifier le message de notification</w:t>
-      </w:r>
-      <w:r>
-        <w:t xml:space="preserve"> : mettre le </w:t>
-      </w:r>
-      <w:r>
-        <w:t>numéro</w:t>
-      </w:r>
-      <w:r>
-        <w:t xml:space="preserve"> ticket</w:t>
-      </w:r>
-      <w:r>
-        <w:t xml:space="preserve"> </w:t>
-      </w:r>
-    </w:p>
-    <w:p>
-      <w:pPr>
-        <w:pStyle w:val="Paragraphedeliste"/>
-        <w:numPr>
-          <w:ilvl w:val="1"/>
-          <w:numId w:val="1"/>
-        </w:numPr>
-        <w:rPr>
-          <w:b/>
-        </w:rPr>
-      </w:pPr>
-      <w:r>
-        <w:t>Titre à modifier par « Demande(s) reçue(s)</w:t>
-      </w:r>
-      <w:r>
-        <w:t xml:space="preserve"> </w:t>
-      </w:r>
-      <w:r>
-        <w:rPr>
-          <w:b/>
-          <w:bCs/>
-          <w:color w:val="7030A0"/>
-        </w:rPr>
-        <w:sym w:font="Wingdings" w:char="F0E8"/>
-      </w:r>
-      <w:r>
-        <w:rPr>
-          <w:b/>
-          <w:bCs/>
-          <w:color w:val="7030A0"/>
-        </w:rPr>
-        <w:t xml:space="preserve"> NF</w:t>
-      </w:r>
-    </w:p>
-    <w:p>
-      <w:pPr>
-        <w:pStyle w:val="Paragraphedeliste"/>
-        <w:numPr>
-          <w:ilvl w:val="1"/>
-          <w:numId w:val="1"/>
-        </w:numPr>
-        <w:rPr>
-          <w:b/>
-        </w:rPr>
-      </w:pPr>
-      <w:r>
-        <w:t>Liste des demandes d’avis</w:t>
-      </w:r>
-    </w:p>
-    <w:p>
-      <w:pPr>
-        <w:pStyle w:val="Paragraphedeliste"/>
-        <w:numPr>
-          <w:ilvl w:val="2"/>
-          <w:numId w:val="1"/>
-        </w:numPr>
-      </w:pPr>
-      <w:r>
-        <w:t xml:space="preserve">Afficher le nom Fichier attaché et rendre cliquable </w:t>
-      </w:r>
-    </w:p>
-    <w:p>
-      <w:pPr>
-        <w:pStyle w:val="Paragraphedeliste"/>
-        <w:numPr>
-          <w:ilvl w:val="0"/>
-          <w:numId w:val="1"/>
-        </w:numPr>
-        <w:rPr>
-          <w:b/>
-        </w:rPr>
-      </w:pPr>
-      <w:r>
-        <w:rPr>
-          <w:b/>
-        </w:rPr>
-        <w:t>CALENDRIER :</w:t>
-      </w:r>
-    </w:p>
-    <w:p>
-      <w:pPr>
-        <w:pStyle w:val="Paragraphedeliste"/>
-        <w:numPr>
-          <w:ilvl w:val="1"/>
-          <w:numId w:val="1"/>
-        </w:numPr>
-        <w:rPr>
-          <w:color w:val="FF0000"/>
-        </w:rPr>
-      </w:pPr>
-      <w:r>
-        <w:rPr>
-          <w:color w:val="FF0000"/>
-        </w:rPr>
-        <w:t>Seul l’administrateur qui a le droit</w:t>
-      </w:r>
-      <w:r>
-        <w:rPr>
-          <w:color w:val="FF0000"/>
-        </w:rPr>
-        <w:t xml:space="preserve"> de paramétrer des jours fériés, le saisisseur, ni le valider ne peuvent pas créer ni modifier ni supprimer le calendrier. Ils sont en mode consultation uniquement</w:t>
-      </w:r>
-    </w:p>
-    <w:p>
-      <w:pPr>
-        <w:outlineLvl w:val="0"/>
-        <w:rPr>
-          <w:b/>
-          <w:color w:val="FF0000"/>
-        </w:rPr>
-      </w:pPr>
-      <w:r>
-        <w:rPr>
-          <w:b/>
-          <w:color w:val="FF0000"/>
-        </w:rPr>
-        <w:t>CAS D</w:t>
-      </w:r>
-      <w:r>
-        <w:rPr>
-          <w:b/>
-          <w:color w:val="FF0000"/>
-        </w:rPr>
-        <w:t>U VALIDEUR</w:t>
-      </w:r>
-      <w:r>
-        <w:rPr>
-          <w:b/>
-          <w:color w:val="FF0000"/>
-        </w:rPr>
-        <w:t xml:space="preserve"> - SENIOR</w:t>
-      </w:r>
-    </w:p>
-    <w:p>
-      <w:pPr>
-        <w:pStyle w:val="Paragraphedeliste"/>
-        <w:numPr>
-          <w:ilvl w:val="0"/>
-          <w:numId w:val="1"/>
-        </w:numPr>
-        <w:rPr>
-          <w:b/>
-        </w:rPr>
-      </w:pPr>
-      <w:r>
-        <w:rPr>
-          <w:b/>
-        </w:rPr>
-        <w:t>CALENDRIER</w:t>
-      </w:r>
-      <w:r>
-        <w:t xml:space="preserve"> : </w:t>
-      </w:r>
-    </w:p>
-    <w:p>
-      <w:pPr>
-        <w:pStyle w:val="Paragraphedeliste"/>
-        <w:numPr>
-          <w:ilvl w:val="1"/>
-          <w:numId w:val="1"/>
-        </w:numPr>
-      </w:pPr>
-      <w:r>
-        <w:rPr>
-          <w:color w:val="FF0000"/>
-        </w:rPr>
-        <w:t>Seul l’administrateur qui a le droit de paramétrer des jours fériés, le saisisseur, ni le valider ne peuvent pas créer ni modifier ni supprimer le calendrier. Ils sont en mode consultation uniquement</w:t>
-      </w:r>
-    </w:p>
-    <w:p>
-      <w:pPr>
-        <w:pStyle w:val="Paragraphedeliste"/>
-        <w:numPr>
-          <w:ilvl w:val="0"/>
-          <w:numId w:val="1"/>
-        </w:numPr>
-        <w:rPr>
-          <w:b/>
-        </w:rPr>
-      </w:pPr>
-      <w:r>
-        <w:rPr>
-          <w:b/>
-        </w:rPr>
-        <w:t>TABLEAU DE BORD :</w:t>
-      </w:r>
-    </w:p>
-    <w:p>
-      <w:pPr>
-        <w:pStyle w:val="Paragraphedeliste"/>
-        <w:numPr>
-          <w:ilvl w:val="1"/>
-          <w:numId w:val="1"/>
-        </w:numPr>
-        <w:rPr>
-          <w:b/>
-        </w:rPr>
-      </w:pPr>
-      <w:r>
-        <w:t>OK</w:t>
-      </w:r>
-    </w:p>
-    <w:p>
-      <w:pPr>
-        <w:pStyle w:val="Paragraphedeliste"/>
-        <w:numPr>
-          <w:ilvl w:val="0"/>
-          <w:numId w:val="1"/>
-        </w:numPr>
-        <w:rPr>
-          <w:b/>
-        </w:rPr>
-      </w:pPr>
-      <w:r>
-        <w:rPr>
-          <w:b/>
-        </w:rPr>
-        <w:t>GERER LES TICKETS</w:t>
-      </w:r>
-      <w:r>
-        <w:t xml:space="preserve"> : </w:t>
-      </w:r>
-      <w:r>
-        <w:rPr>
-          <w:color w:val="FF0000"/>
-        </w:rPr>
-        <w:sym w:font="Wingdings" w:char="F0E8"/>
-      </w:r>
-      <w:r>
-        <w:rPr>
-          <w:color w:val="FF0000"/>
-        </w:rPr>
-        <w:t xml:space="preserve"> KO</w:t>
-      </w:r>
-    </w:p>
-    <w:p>
-      <w:pPr>
-        <w:pStyle w:val="Paragraphedeliste"/>
-        <w:numPr>
-          <w:ilvl w:val="1"/>
-          <w:numId w:val="1"/>
-        </w:numPr>
-      </w:pPr>
-      <w:r>
-        <w:t xml:space="preserve">Dossiers </w:t>
-      </w:r>
-      <w:r>
-        <w:t>reçus</w:t>
-      </w:r>
-      <w:r>
-        <w:t> :</w:t>
-      </w:r>
-    </w:p>
-    <w:p>
-      <w:pPr>
-        <w:pStyle w:val="Paragraphedeliste"/>
-        <w:numPr>
-          <w:ilvl w:val="2"/>
-          <w:numId w:val="1"/>
-        </w:numPr>
-      </w:pPr>
-      <w:r>
-        <w:t xml:space="preserve">Traiter sans enregistrer : </w:t>
-      </w:r>
-      <w:r>
-        <w:rPr>
-          <w:color w:val="538135" w:themeColor="accent6" w:themeShade="BF"/>
-        </w:rPr>
-        <w:sym w:font="Wingdings" w:char="F0E8"/>
-      </w:r>
-      <w:r>
-        <w:rPr>
-          <w:color w:val="538135" w:themeColor="accent6" w:themeShade="BF"/>
-        </w:rPr>
-        <w:t xml:space="preserve"> OK</w:t>
-      </w:r>
-    </w:p>
-    <w:p>
-      <w:pPr>
-        <w:pStyle w:val="Paragraphedeliste"/>
-        <w:numPr>
-          <w:ilvl w:val="2"/>
-          <w:numId w:val="1"/>
-        </w:numPr>
-      </w:pPr>
-      <w:r>
-        <w:t xml:space="preserve">Assigner et </w:t>
-      </w:r>
-      <w:proofErr w:type="spellStart"/>
-      <w:r>
-        <w:t>reassigner</w:t>
-      </w:r>
-      <w:proofErr w:type="spellEnd"/>
-      <w:r>
-        <w:t xml:space="preserve"> : </w:t>
-      </w:r>
-      <w:r>
-        <w:rPr>
-          <w:color w:val="538135" w:themeColor="accent6" w:themeShade="BF"/>
-        </w:rPr>
-        <w:sym w:font="Wingdings" w:char="F0E8"/>
-      </w:r>
-      <w:r>
-        <w:rPr>
-          <w:color w:val="538135" w:themeColor="accent6" w:themeShade="BF"/>
-        </w:rPr>
-        <w:t xml:space="preserve"> OK</w:t>
-      </w:r>
-    </w:p>
-    <w:p>
-      <w:pPr>
-        <w:pStyle w:val="Paragraphedeliste"/>
-        <w:numPr>
-          <w:ilvl w:val="1"/>
-          <w:numId w:val="1"/>
-        </w:numPr>
-      </w:pPr>
-      <w:r>
-        <w:t xml:space="preserve">Dossiers à valider : </w:t>
-      </w:r>
-    </w:p>
-    <w:p>
-      <w:pPr>
-        <w:pStyle w:val="Paragraphedeliste"/>
-        <w:numPr>
-          <w:ilvl w:val="2"/>
-          <w:numId w:val="1"/>
-        </w:numPr>
-      </w:pPr>
-      <w:r>
-        <w:t>C</w:t>
-      </w:r>
-      <w:r>
-        <w:t xml:space="preserve">hanger le Bouton REMARQUE par </w:t>
-      </w:r>
-      <w:r>
-        <w:t>REVISER</w:t>
-      </w:r>
-    </w:p>
-    <w:p>
-      <w:pPr>
-        <w:pStyle w:val="Paragraphedeliste"/>
-        <w:numPr>
-          <w:ilvl w:val="2"/>
-          <w:numId w:val="1"/>
-        </w:numPr>
-      </w:pPr>
-      <w:r>
-        <w:t xml:space="preserve">Bouton Valider : </w:t>
-      </w:r>
-      <w:r>
-        <w:rPr>
-          <w:color w:val="538135" w:themeColor="accent6" w:themeShade="BF"/>
-        </w:rPr>
-        <w:sym w:font="Wingdings" w:char="F0E8"/>
-      </w:r>
-      <w:r>
-        <w:rPr>
-          <w:color w:val="538135" w:themeColor="accent6" w:themeShade="BF"/>
-        </w:rPr>
-        <w:t xml:space="preserve"> OK</w:t>
-      </w:r>
-    </w:p>
-    <w:p>
-      <w:pPr>
-        <w:pStyle w:val="Paragraphedeliste"/>
-        <w:numPr>
-          <w:ilvl w:val="1"/>
-          <w:numId w:val="1"/>
-        </w:numPr>
-      </w:pPr>
-      <w:r>
-        <w:t>Dossier à réviser :</w:t>
-      </w:r>
-    </w:p>
-    <w:p>
-      <w:pPr>
-        <w:pStyle w:val="Paragraphedeliste"/>
-        <w:numPr>
-          <w:ilvl w:val="2"/>
-          <w:numId w:val="1"/>
-        </w:numPr>
-      </w:pPr>
-      <w:r>
-        <w:t xml:space="preserve">Dans la liste des tickets à </w:t>
-      </w:r>
-      <w:proofErr w:type="spellStart"/>
-      <w:r>
-        <w:t>reviser</w:t>
-      </w:r>
-      <w:proofErr w:type="spellEnd"/>
-      <w:r>
-        <w:t xml:space="preserve">, Changer le bouton </w:t>
-      </w:r>
-      <w:proofErr w:type="spellStart"/>
-      <w:r>
-        <w:t>Reviser</w:t>
-      </w:r>
-      <w:proofErr w:type="spellEnd"/>
-      <w:r>
-        <w:t xml:space="preserve"> par Consulter car le Junior ne doit pas </w:t>
+        <w:t xml:space="preserve">Dans la liste des tickets à reviser, Changer le bouton Reviser par Consulter car le Junior ne doit pas </w:t>
       </w:r>
       <w:r>
         <w:t xml:space="preserve">traiter le dossier </w:t>
@@ -4514,16 +4517,184 @@
         </w:numPr>
       </w:pPr>
       <w:r>
-        <w:t xml:space="preserve">Assigner et </w:t>
-      </w:r>
-      <w:proofErr w:type="spellStart"/>
-      <w:r>
-        <w:t>reassigner</w:t>
-      </w:r>
-      <w:proofErr w:type="spellEnd"/>
+        <w:t xml:space="preserve">Assigner et reassigner : </w:t>
+      </w:r>
+      <w:r>
+        <w:rPr>
+          <w:color w:val="538135" w:themeColor="accent6" w:themeShade="BF"/>
+        </w:rPr>
+        <w:sym w:font="Wingdings" w:char="F0E8"/>
+      </w:r>
+      <w:r>
+        <w:rPr>
+          <w:color w:val="538135" w:themeColor="accent6" w:themeShade="BF"/>
+        </w:rPr>
+        <w:t xml:space="preserve"> OK</w:t>
+      </w:r>
+    </w:p>
+    <w:p>
+      <w:pPr>
+        <w:pStyle w:val="Paragraphedeliste"/>
+        <w:numPr>
+          <w:ilvl w:val="1"/>
+          <w:numId w:val="1"/>
+        </w:numPr>
+      </w:pPr>
+      <w:r>
+        <w:t>Dossier à réviser :</w:t>
+      </w:r>
+    </w:p>
+    <w:p>
+      <w:pPr>
+        <w:pStyle w:val="Paragraphedeliste"/>
+        <w:numPr>
+          <w:ilvl w:val="2"/>
+          <w:numId w:val="1"/>
+        </w:numPr>
+      </w:pPr>
+      <w:r>
+        <w:t xml:space="preserve">Dans la liste des tickets à </w:t>
+      </w:r>
+      <w:r>
+        <w:t>réviser</w:t>
+      </w:r>
+      <w:r>
+        <w:t xml:space="preserve">, Changer le bouton </w:t>
+      </w:r>
+      <w:r>
+        <w:t>Réviser</w:t>
+      </w:r>
+      <w:r>
+        <w:t xml:space="preserve"> par Consulter car le </w:t>
+      </w:r>
+      <w:r>
+        <w:t>DJUR</w:t>
+      </w:r>
+      <w:r>
+        <w:t xml:space="preserve"> ne doit pas</w:t>
+      </w:r>
+      <w:r>
+        <w:t xml:space="preserve"> traiter le dossier révisé</w:t>
+      </w:r>
+      <w:r>
+        <w:t xml:space="preserve"> un dossier</w:t>
+      </w:r>
+    </w:p>
+    <w:p>
+      <w:pPr>
+        <w:pStyle w:val="Paragraphedeliste"/>
+        <w:numPr>
+          <w:ilvl w:val="1"/>
+          <w:numId w:val="1"/>
+        </w:numPr>
+      </w:pPr>
+      <w:r>
+        <w:t>Dossier à valider :</w:t>
+      </w:r>
+    </w:p>
+    <w:p>
+      <w:pPr>
+        <w:pStyle w:val="Paragraphedeliste"/>
+        <w:numPr>
+          <w:ilvl w:val="2"/>
+          <w:numId w:val="1"/>
+        </w:numPr>
+      </w:pPr>
+      <w:r>
+        <w:t>OK</w:t>
+      </w:r>
+    </w:p>
+    <w:p>
+      <w:pPr>
+        <w:pStyle w:val="Paragraphedeliste"/>
+        <w:numPr>
+          <w:ilvl w:val="2"/>
+          <w:numId w:val="1"/>
+        </w:numPr>
+      </w:pPr>
+      <w:r>
+        <w:t>Liste des tickets à valider : Corriger les colonnes dans le tableau</w:t>
+      </w:r>
+    </w:p>
+    <w:p>
+      <w:pPr>
+        <w:outlineLvl w:val="0"/>
+        <w:rPr>
+          <w:b/>
+          <w:color w:val="FF0000"/>
+        </w:rPr>
+      </w:pPr>
+      <w:r>
+        <w:rPr>
+          <w:b/>
+          <w:color w:val="FF0000"/>
+        </w:rPr>
+        <w:t xml:space="preserve">CAS </w:t>
+      </w:r>
+      <w:r>
+        <w:rPr>
+          <w:b/>
+          <w:color w:val="FF0000"/>
+        </w:rPr>
+        <w:t>DE L’OBSERVATEUR</w:t>
+      </w:r>
+    </w:p>
+    <w:p>
+      <w:pPr>
+        <w:pStyle w:val="Paragraphedeliste"/>
+        <w:numPr>
+          <w:ilvl w:val="0"/>
+          <w:numId w:val="1"/>
+        </w:numPr>
+        <w:rPr>
+          <w:b/>
+        </w:rPr>
+      </w:pPr>
+      <w:r>
+        <w:rPr>
+          <w:b/>
+        </w:rPr>
+        <w:t>CALENDRIER</w:t>
+      </w:r>
       <w:r>
         <w:t xml:space="preserve"> : </w:t>
       </w:r>
+    </w:p>
+    <w:p>
+      <w:pPr>
+        <w:pStyle w:val="Paragraphedeliste"/>
+        <w:numPr>
+          <w:ilvl w:val="1"/>
+          <w:numId w:val="1"/>
+        </w:numPr>
+      </w:pPr>
+      <w:r>
+        <w:rPr>
+          <w:color w:val="FF0000"/>
+        </w:rPr>
+        <w:t>Seul l’administrateur qui a le droit de paramétrer des jours fériés, le saisisseur, ni le valider ne peuvent pas créer ni modifier ni supprimer le calendrier. Ils sont en mode consultation uniquement</w:t>
+      </w:r>
+    </w:p>
+    <w:p>
+      <w:pPr>
+        <w:pStyle w:val="Paragraphedeliste"/>
+        <w:numPr>
+          <w:ilvl w:val="0"/>
+          <w:numId w:val="1"/>
+        </w:numPr>
+        <w:rPr>
+          <w:b/>
+        </w:rPr>
+      </w:pPr>
+      <w:r>
+        <w:rPr>
+          <w:b/>
+        </w:rPr>
+        <w:t>TABLEAU DE BORD</w:t>
+      </w:r>
+      <w:r>
+        <w:t xml:space="preserve"> : </w:t>
+      </w:r>
       <w:r>
         <w:rPr>
           <w:color w:val="538135" w:themeColor="accent6" w:themeShade="BF"/>
@@ -4534,78 +4705,12 @@
         <w:rPr>
           <w:color w:val="538135" w:themeColor="accent6" w:themeShade="BF"/>
         </w:rPr>
-        <w:t xml:space="preserve"> OK</w:t>
-      </w:r>
-    </w:p>
-    <w:p>
-      <w:pPr>
-        <w:pStyle w:val="Paragraphedeliste"/>
-        <w:numPr>
-          <w:ilvl w:val="1"/>
-          <w:numId w:val="1"/>
-        </w:numPr>
-      </w:pPr>
-      <w:r>
-        <w:t>Dossier à réviser :</w:t>
-      </w:r>
-    </w:p>
-    <w:p>
-      <w:pPr>
-        <w:pStyle w:val="Paragraphedeliste"/>
-        <w:numPr>
-          <w:ilvl w:val="2"/>
-          <w:numId w:val="1"/>
-        </w:numPr>
-      </w:pPr>
-      <w:r>
-        <w:t xml:space="preserve">Dans la liste des tickets à </w:t>
-      </w:r>
-      <w:r>
-        <w:t>réviser</w:t>
-      </w:r>
-      <w:r>
-        <w:t xml:space="preserve">, Changer le bouton </w:t>
-      </w:r>
-      <w:r>
-        <w:t>Réviser</w:t>
-      </w:r>
-      <w:r>
-        <w:t xml:space="preserve"> par Consulter car le </w:t>
-      </w:r>
-      <w:r>
-        <w:t>DJUR</w:t>
-      </w:r>
-      <w:r>
-        <w:t xml:space="preserve"> ne doit pas</w:t>
-      </w:r>
-      <w:r>
-        <w:t xml:space="preserve"> traiter le dossier révisé</w:t>
-      </w:r>
-      <w:r>
-        <w:t xml:space="preserve"> un dossier</w:t>
-      </w:r>
-    </w:p>
-    <w:p>
-      <w:pPr>
-        <w:pStyle w:val="Paragraphedeliste"/>
-        <w:numPr>
-          <w:ilvl w:val="1"/>
-          <w:numId w:val="1"/>
-        </w:numPr>
-      </w:pPr>
-      <w:r>
-        <w:t>Dossier à valider :</w:t>
-      </w:r>
-    </w:p>
-    <w:p>
-      <w:pPr>
-        <w:pStyle w:val="Paragraphedeliste"/>
-        <w:numPr>
-          <w:ilvl w:val="2"/>
-          <w:numId w:val="1"/>
-        </w:numPr>
-      </w:pPr>
-      <w:r>
+        <w:t xml:space="preserve"> </w:t>
+      </w:r>
+      <w:r>
+        <w:rPr>
+          <w:color w:val="538135" w:themeColor="accent6" w:themeShade="BF"/>
+        </w:rPr>
         <w:t>OK</w:t>
       </w:r>
     </w:p>
@@ -4613,41 +4718,6 @@
       <w:pPr>
         <w:pStyle w:val="Paragraphedeliste"/>
         <w:numPr>
-          <w:ilvl w:val="2"/>
-          <w:numId w:val="1"/>
-        </w:numPr>
-      </w:pPr>
-      <w:r>
-        <w:t>Liste des tickets à valider : Corriger les colonnes dans le tableau</w:t>
-      </w:r>
-    </w:p>
-    <w:p>
-      <w:pPr>
-        <w:outlineLvl w:val="0"/>
-        <w:rPr>
-          <w:b/>
-          <w:color w:val="FF0000"/>
-        </w:rPr>
-      </w:pPr>
-      <w:r>
-        <w:rPr>
-          <w:b/>
-          <w:color w:val="FF0000"/>
-        </w:rPr>
-        <w:t xml:space="preserve">CAS </w:t>
-      </w:r>
-      <w:r>
-        <w:rPr>
-          <w:b/>
-          <w:color w:val="FF0000"/>
-        </w:rPr>
-        <w:t>DE L’OBSERVATEUR</w:t>
-      </w:r>
-    </w:p>
-    <w:p>
-      <w:pPr>
-        <w:pStyle w:val="Paragraphedeliste"/>
-        <w:numPr>
           <w:ilvl w:val="0"/>
           <w:numId w:val="1"/>
         </w:numPr>
@@ -4659,86 +4729,11 @@
         <w:rPr>
           <w:b/>
         </w:rPr>
-        <w:t>CALENDRIER</w:t>
+        <w:t>GERER LES TICKETS</w:t>
       </w:r>
       <w:r>
         <w:t xml:space="preserve"> : </w:t>
       </w:r>
-    </w:p>
-    <w:p>
-      <w:pPr>
-        <w:pStyle w:val="Paragraphedeliste"/>
-        <w:numPr>
-          <w:ilvl w:val="1"/>
-          <w:numId w:val="1"/>
-        </w:numPr>
-      </w:pPr>
-      <w:r>
-        <w:rPr>
-          <w:color w:val="FF0000"/>
-        </w:rPr>
-        <w:t>Seul l’administrateur qui a le droit de paramétrer des jours fériés, le saisisseur, ni le valider ne peuvent pas créer ni modifier ni supprimer le calendrier. Ils sont en mode consultation uniquement</w:t>
-      </w:r>
-    </w:p>
-    <w:p>
-      <w:pPr>
-        <w:pStyle w:val="Paragraphedeliste"/>
-        <w:numPr>
-          <w:ilvl w:val="0"/>
-          <w:numId w:val="1"/>
-        </w:numPr>
-        <w:rPr>
-          <w:b/>
-        </w:rPr>
-      </w:pPr>
-      <w:r>
-        <w:rPr>
-          <w:b/>
-        </w:rPr>
-        <w:t>TABLEAU DE BORD</w:t>
-      </w:r>
-      <w:r>
-        <w:t xml:space="preserve"> : </w:t>
-      </w:r>
-      <w:r>
-        <w:rPr>
-          <w:color w:val="538135" w:themeColor="accent6" w:themeShade="BF"/>
-        </w:rPr>
-        <w:sym w:font="Wingdings" w:char="F0E8"/>
-      </w:r>
-      <w:r>
-        <w:rPr>
-          <w:color w:val="538135" w:themeColor="accent6" w:themeShade="BF"/>
-        </w:rPr>
-        <w:t xml:space="preserve"> </w:t>
-      </w:r>
-      <w:r>
-        <w:rPr>
-          <w:color w:val="538135" w:themeColor="accent6" w:themeShade="BF"/>
-        </w:rPr>
-        <w:t>OK</w:t>
-      </w:r>
-    </w:p>
-    <w:p>
-      <w:pPr>
-        <w:pStyle w:val="Paragraphedeliste"/>
-        <w:numPr>
-          <w:ilvl w:val="0"/>
-          <w:numId w:val="1"/>
-        </w:numPr>
-        <w:rPr>
-          <w:b/>
-        </w:rPr>
-      </w:pPr>
-      <w:r>
-        <w:rPr>
-          <w:b/>
-        </w:rPr>
-        <w:t>GERER LES TICKETS</w:t>
-      </w:r>
-      <w:r>
-        <w:t xml:space="preserve"> : </w:t>
-      </w:r>
       <w:r>
         <w:rPr>
           <w:color w:val="FF0000"/>
@@ -4760,12 +4755,10 @@
           <w:numId w:val="1"/>
         </w:numPr>
       </w:pPr>
-      <w:bookmarkStart w:id="0" w:name="_GoBack"/>
       <w:r>
         <w:t>Tous les boutons doivent être consultation</w:t>
       </w:r>
     </w:p>
-    <w:bookmarkEnd w:id="0"/>
     <w:p>
       <w:pPr>
         <w:outlineLvl w:val="0"/>
@@ -4838,7 +4831,7 @@
 </file>
 
 <file path=word/endnotes.xml><?xml version="1.0" encoding="utf-8"?>
-<w:endnotes xmlns:ve="http://schemas.openxmlformats.org/markup-compatibility/2006" xmlns:o="urn:schemas-microsoft-com:office:office" xmlns:r="http://schemas.openxmlformats.org/officeDocument/2006/relationships" xmlns:m="http://schemas.openxmlformats.org/officeDocument/2006/math" xmlns:v="urn:schemas-microsoft-com:vml" xmlns:wp="http://schemas.openxmlformats.org/drawingml/2006/wordprocessingDrawing" xmlns:w10="urn:schemas-microsoft-com:office:word" xmlns:w="http://schemas.openxmlformats.org/wordprocessingml/2006/main" xmlns:wne="http://schemas.microsoft.com/office/word/2006/wordml">
+<w:endnotes xmlns:wpc="http://schemas.microsoft.com/office/word/2010/wordprocessingCanvas" xmlns:cx="http://schemas.microsoft.com/office/drawing/2014/chartex" xmlns:cx1="http://schemas.microsoft.com/office/drawing/2015/9/8/chartex" xmlns:cx2="http://schemas.microsoft.com/office/drawing/2015/10/21/chartex" xmlns:cx3="http://schemas.microsoft.com/office/drawing/2016/5/9/chartex" xmlns:cx4="http://schemas.microsoft.com/office/drawing/2016/5/10/chartex" xmlns:cx5="http://schemas.microsoft.com/office/drawing/2016/5/11/chartex" xmlns:cx6="http://schemas.microsoft.com/office/drawing/2016/5/12/chartex" xmlns:cx7="http://schemas.microsoft.com/office/drawing/2016/5/13/chartex" xmlns:cx8="http://schemas.microsoft.com/office/drawing/2016/5/14/chartex" xmlns:mc="http://schemas.openxmlformats.org/markup-compatibility/2006" xmlns:aink="http://schemas.microsoft.com/office/drawing/2016/ink" xmlns:am3d="http://schemas.microsoft.com/office/drawing/2017/model3d" xmlns:o="urn:schemas-microsoft-com:office:office" xmlns:r="http://schemas.openxmlformats.org/officeDocument/2006/relationships" xmlns:m="http://schemas.openxmlformats.org/officeDocument/2006/math" xmlns:v="urn:schemas-microsoft-com:vml" xmlns:wp14="http://schemas.microsoft.com/office/word/2010/wordprocessingDrawing" xmlns:wp="http://schemas.openxmlformats.org/drawingml/2006/wordprocessingDrawing" xmlns:w10="urn:schemas-microsoft-com:office:word" xmlns:w="http://schemas.openxmlformats.org/wordprocessingml/2006/main" xmlns:w14="http://schemas.microsoft.com/office/word/2010/wordml" xmlns:w15="http://schemas.microsoft.com/office/word/2012/wordml" xmlns:w16cex="http://schemas.microsoft.com/office/word/2018/wordml/cex" xmlns:w16cid="http://schemas.microsoft.com/office/word/2016/wordml/cid" xmlns:w16="http://schemas.microsoft.com/office/word/2018/wordml" xmlns:w16se="http://schemas.microsoft.com/office/word/2015/wordml/symex" xmlns:wpg="http://schemas.microsoft.com/office/word/2010/wordprocessingGroup" xmlns:wpi="http://schemas.microsoft.com/office/word/2010/wordprocessingInk" xmlns:wne="http://schemas.microsoft.com/office/word/2006/wordml" xmlns:wps="http://schemas.microsoft.com/office/word/2010/wordprocessingShape" mc:Ignorable="w14 w15 w16se w16cid w16 w16cex wp14">
   <w:endnote w:type="separator" w:id="-1">
     <w:p>
       <w:pPr>
@@ -4863,7 +4856,7 @@
 </file>
 
 <file path=word/footer1.xml><?xml version="1.0" encoding="utf-8"?>
-<w:ftr xmlns:ve="http://schemas.openxmlformats.org/markup-compatibility/2006" xmlns:o="urn:schemas-microsoft-com:office:office" xmlns:r="http://schemas.openxmlformats.org/officeDocument/2006/relationships" xmlns:m="http://schemas.openxmlformats.org/officeDocument/2006/math" xmlns:v="urn:schemas-microsoft-com:vml" xmlns:wp="http://schemas.openxmlformats.org/drawingml/2006/wordprocessingDrawing" xmlns:w10="urn:schemas-microsoft-com:office:word" xmlns:w="http://schemas.openxmlformats.org/wordprocessingml/2006/main" xmlns:wne="http://schemas.microsoft.com/office/word/2006/wordml">
+<w:ftr xmlns:wpc="http://schemas.microsoft.com/office/word/2010/wordprocessingCanvas" xmlns:cx="http://schemas.microsoft.com/office/drawing/2014/chartex" xmlns:cx1="http://schemas.microsoft.com/office/drawing/2015/9/8/chartex" xmlns:cx2="http://schemas.microsoft.com/office/drawing/2015/10/21/chartex" xmlns:cx3="http://schemas.microsoft.com/office/drawing/2016/5/9/chartex" xmlns:cx4="http://schemas.microsoft.com/office/drawing/2016/5/10/chartex" xmlns:cx5="http://schemas.microsoft.com/office/drawing/2016/5/11/chartex" xmlns:cx6="http://schemas.microsoft.com/office/drawing/2016/5/12/chartex" xmlns:cx7="http://schemas.microsoft.com/office/drawing/2016/5/13/chartex" xmlns:cx8="http://schemas.microsoft.com/office/drawing/2016/5/14/chartex" xmlns:mc="http://schemas.openxmlformats.org/markup-compatibility/2006" xmlns:aink="http://schemas.microsoft.com/office/drawing/2016/ink" xmlns:am3d="http://schemas.microsoft.com/office/drawing/2017/model3d" xmlns:o="urn:schemas-microsoft-com:office:office" xmlns:r="http://schemas.openxmlformats.org/officeDocument/2006/relationships" xmlns:m="http://schemas.openxmlformats.org/officeDocument/2006/math" xmlns:v="urn:schemas-microsoft-com:vml" xmlns:wp14="http://schemas.microsoft.com/office/word/2010/wordprocessingDrawing" xmlns:wp="http://schemas.openxmlformats.org/drawingml/2006/wordprocessingDrawing" xmlns:w10="urn:schemas-microsoft-com:office:word" xmlns:w="http://schemas.openxmlformats.org/wordprocessingml/2006/main" xmlns:w14="http://schemas.microsoft.com/office/word/2010/wordml" xmlns:w15="http://schemas.microsoft.com/office/word/2012/wordml" xmlns:w16cex="http://schemas.microsoft.com/office/word/2018/wordml/cex" xmlns:w16cid="http://schemas.microsoft.com/office/word/2016/wordml/cid" xmlns:w16="http://schemas.microsoft.com/office/word/2018/wordml" xmlns:w16se="http://schemas.microsoft.com/office/word/2015/wordml/symex" xmlns:wpg="http://schemas.microsoft.com/office/word/2010/wordprocessingGroup" xmlns:wpi="http://schemas.microsoft.com/office/word/2010/wordprocessingInk" xmlns:wne="http://schemas.microsoft.com/office/word/2006/wordml" xmlns:wps="http://schemas.microsoft.com/office/word/2010/wordprocessingShape" mc:Ignorable="w14 w15 w16se w16cid w16 w16cex wp14">
   <w:sdt>
     <w:sdtPr>
       <w:id w:val="-823817134"/>
@@ -4872,6 +4865,7 @@
         <w:docPartUnique/>
       </w:docPartObj>
     </w:sdtPr>
+    <w:sdtEndPr/>
     <w:sdtContent>
       <w:p>
         <w:pPr>
@@ -4908,7 +4902,7 @@
 </file>
 
 <file path=word/footnotes.xml><?xml version="1.0" encoding="utf-8"?>
-<w:footnotes xmlns:ve="http://schemas.openxmlformats.org/markup-compatibility/2006" xmlns:o="urn:schemas-microsoft-com:office:office" xmlns:r="http://schemas.openxmlformats.org/officeDocument/2006/relationships" xmlns:m="http://schemas.openxmlformats.org/officeDocument/2006/math" xmlns:v="urn:schemas-microsoft-com:vml" xmlns:wp="http://schemas.openxmlformats.org/drawingml/2006/wordprocessingDrawing" xmlns:w10="urn:schemas-microsoft-com:office:word" xmlns:w="http://schemas.openxmlformats.org/wordprocessingml/2006/main" xmlns:wne="http://schemas.microsoft.com/office/word/2006/wordml">
+<w:footnotes xmlns:wpc="http://schemas.microsoft.com/office/word/2010/wordprocessingCanvas" xmlns:cx="http://schemas.microsoft.com/office/drawing/2014/chartex" xmlns:cx1="http://schemas.microsoft.com/office/drawing/2015/9/8/chartex" xmlns:cx2="http://schemas.microsoft.com/office/drawing/2015/10/21/chartex" xmlns:cx3="http://schemas.microsoft.com/office/drawing/2016/5/9/chartex" xmlns:cx4="http://schemas.microsoft.com/office/drawing/2016/5/10/chartex" xmlns:cx5="http://schemas.microsoft.com/office/drawing/2016/5/11/chartex" xmlns:cx6="http://schemas.microsoft.com/office/drawing/2016/5/12/chartex" xmlns:cx7="http://schemas.microsoft.com/office/drawing/2016/5/13/chartex" xmlns:cx8="http://schemas.microsoft.com/office/drawing/2016/5/14/chartex" xmlns:mc="http://schemas.openxmlformats.org/markup-compatibility/2006" xmlns:aink="http://schemas.microsoft.com/office/drawing/2016/ink" xmlns:am3d="http://schemas.microsoft.com/office/drawing/2017/model3d" xmlns:o="urn:schemas-microsoft-com:office:office" xmlns:r="http://schemas.openxmlformats.org/officeDocument/2006/relationships" xmlns:m="http://schemas.openxmlformats.org/officeDocument/2006/math" xmlns:v="urn:schemas-microsoft-com:vml" xmlns:wp14="http://schemas.microsoft.com/office/word/2010/wordprocessingDrawing" xmlns:wp="http://schemas.openxmlformats.org/drawingml/2006/wordprocessingDrawing" xmlns:w10="urn:schemas-microsoft-com:office:word" xmlns:w="http://schemas.openxmlformats.org/wordprocessingml/2006/main" xmlns:w14="http://schemas.microsoft.com/office/word/2010/wordml" xmlns:w15="http://schemas.microsoft.com/office/word/2012/wordml" xmlns:w16cex="http://schemas.microsoft.com/office/word/2018/wordml/cex" xmlns:w16cid="http://schemas.microsoft.com/office/word/2016/wordml/cid" xmlns:w16="http://schemas.microsoft.com/office/word/2018/wordml" xmlns:w16se="http://schemas.microsoft.com/office/word/2015/wordml/symex" xmlns:wpg="http://schemas.microsoft.com/office/word/2010/wordprocessingGroup" xmlns:wpi="http://schemas.microsoft.com/office/word/2010/wordprocessingInk" xmlns:wne="http://schemas.microsoft.com/office/word/2006/wordml" xmlns:wps="http://schemas.microsoft.com/office/word/2010/wordprocessingShape" mc:Ignorable="w14 w15 w16se w16cid w16 w16cex wp14">
   <w:footnote w:type="separator" w:id="-1">
     <w:p>
       <w:pPr>
@@ -4933,7 +4927,7 @@
 </file>
 
 <file path=word/header1.xml><?xml version="1.0" encoding="utf-8"?>
-<w:hdr xmlns:ve="http://schemas.openxmlformats.org/markup-compatibility/2006" xmlns:o="urn:schemas-microsoft-com:office:office" xmlns:r="http://schemas.openxmlformats.org/officeDocument/2006/relationships" xmlns:m="http://schemas.openxmlformats.org/officeDocument/2006/math" xmlns:v="urn:schemas-microsoft-com:vml" xmlns:wp="http://schemas.openxmlformats.org/drawingml/2006/wordprocessingDrawing" xmlns:w10="urn:schemas-microsoft-com:office:word" xmlns:w="http://schemas.openxmlformats.org/wordprocessingml/2006/main" xmlns:wne="http://schemas.microsoft.com/office/word/2006/wordml">
+<w:hdr xmlns:wpc="http://schemas.microsoft.com/office/word/2010/wordprocessingCanvas" xmlns:cx="http://schemas.microsoft.com/office/drawing/2014/chartex" xmlns:cx1="http://schemas.microsoft.com/office/drawing/2015/9/8/chartex" xmlns:cx2="http://schemas.microsoft.com/office/drawing/2015/10/21/chartex" xmlns:cx3="http://schemas.microsoft.com/office/drawing/2016/5/9/chartex" xmlns:cx4="http://schemas.microsoft.com/office/drawing/2016/5/10/chartex" xmlns:cx5="http://schemas.microsoft.com/office/drawing/2016/5/11/chartex" xmlns:cx6="http://schemas.microsoft.com/office/drawing/2016/5/12/chartex" xmlns:cx7="http://schemas.microsoft.com/office/drawing/2016/5/13/chartex" xmlns:cx8="http://schemas.microsoft.com/office/drawing/2016/5/14/chartex" xmlns:mc="http://schemas.openxmlformats.org/markup-compatibility/2006" xmlns:aink="http://schemas.microsoft.com/office/drawing/2016/ink" xmlns:am3d="http://schemas.microsoft.com/office/drawing/2017/model3d" xmlns:o="urn:schemas-microsoft-com:office:office" xmlns:r="http://schemas.openxmlformats.org/officeDocument/2006/relationships" xmlns:m="http://schemas.openxmlformats.org/officeDocument/2006/math" xmlns:v="urn:schemas-microsoft-com:vml" xmlns:wp14="http://schemas.microsoft.com/office/word/2010/wordprocessingDrawing" xmlns:wp="http://schemas.openxmlformats.org/drawingml/2006/wordprocessingDrawing" xmlns:w10="urn:schemas-microsoft-com:office:word" xmlns:w="http://schemas.openxmlformats.org/wordprocessingml/2006/main" xmlns:w14="http://schemas.microsoft.com/office/word/2010/wordml" xmlns:w15="http://schemas.microsoft.com/office/word/2012/wordml" xmlns:w16cex="http://schemas.microsoft.com/office/word/2018/wordml/cex" xmlns:w16cid="http://schemas.microsoft.com/office/word/2016/wordml/cid" xmlns:w16="http://schemas.microsoft.com/office/word/2018/wordml" xmlns:w16se="http://schemas.microsoft.com/office/word/2015/wordml/symex" xmlns:wpg="http://schemas.microsoft.com/office/word/2010/wordprocessingGroup" xmlns:wpi="http://schemas.microsoft.com/office/word/2010/wordprocessingInk" xmlns:wne="http://schemas.microsoft.com/office/word/2006/wordml" xmlns:wps="http://schemas.microsoft.com/office/word/2010/wordprocessingShape" mc:Ignorable="w14 w15 w16se w16cid w16 w16cex wp14">
   <w:p>
     <w:pPr>
       <w:pStyle w:val="En-tte"/>
@@ -4943,15 +4937,15 @@
         <w:noProof/>
         <w:lang w:eastAsia="fr-FR"/>
       </w:rPr>
-      <w:pict>
-        <v:group id="Groupe 7" o:spid="_x0000_s4097" style="position:absolute;margin-left:0;margin-top:-3.9pt;width:291pt;height:33pt;z-index:251659264;mso-position-horizontal:left;mso-position-horizontal-relative:margin;mso-width-relative:margin;mso-height-relative:margin" coordsize="18864,2372" o:gfxdata="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">
-          <v:rect id="CustomShape 2" o:spid="_x0000_s4100" style="position:absolute;top:302;width:10756;height:1764;visibility:visible" o:gfxdata="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" stroked="f">
+      <w:pict w14:anchorId="077E8F0A">
+        <v:group id="Groupe 7" o:spid="_x0000_s2049" style="position:absolute;margin-left:0;margin-top:-3.9pt;width:291pt;height:33pt;z-index:251659264;mso-position-horizontal:left;mso-position-horizontal-relative:margin;mso-width-relative:margin;mso-height-relative:margin" coordsize="18864,2372" o:gfxdata="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">
+          <v:rect id="CustomShape 2" o:spid="_x0000_s2052" style="position:absolute;top:302;width:10756;height:1764;visibility:visible" o:gfxdata="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" stroked="f">
             <v:fill r:id="rId1" o:title="" recolor="t" rotate="t" type="frame"/>
           </v:rect>
-          <v:rect id="CustomShape 3" o:spid="_x0000_s4099" style="position:absolute;left:12618;width:86;height:2372;visibility:visible" o:gfxdata="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" stroked="f">
+          <v:rect id="CustomShape 3" o:spid="_x0000_s2051" style="position:absolute;left:12618;width:86;height:2372;visibility:visible" o:gfxdata="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" stroked="f">
             <v:fill r:id="rId2" o:title="" recolor="t" rotate="t" type="frame"/>
           </v:rect>
-          <v:rect id="CustomShape 4" o:spid="_x0000_s4098" style="position:absolute;left:14418;top:90;width:4446;height:2221;visibility:visible" o:gfxdata="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" stroked="f">
+          <v:rect id="CustomShape 4" o:spid="_x0000_s2050" style="position:absolute;left:14418;top:90;width:4446;height:2221;visibility:visible" o:gfxdata="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" stroked="f">
             <v:fill r:id="rId3" o:title="" recolor="t" rotate="t" type="frame"/>
           </v:rect>
           <w10:wrap anchorx="margin"/>
@@ -4963,8 +4957,8 @@
 </file>
 
 <file path=word/numbering.xml><?xml version="1.0" encoding="utf-8"?>
-<w:numbering xmlns:ve="http://schemas.openxmlformats.org/markup-compatibility/2006" xmlns:o="urn:schemas-microsoft-com:office:office" xmlns:r="http://schemas.openxmlformats.org/officeDocument/2006/relationships" xmlns:m="http://schemas.openxmlformats.org/officeDocument/2006/math" xmlns:v="urn:schemas-microsoft-com:vml" xmlns:wp="http://schemas.openxmlformats.org/drawingml/2006/wordprocessingDrawing" xmlns:w10="urn:schemas-microsoft-com:office:word" xmlns:w="http://schemas.openxmlformats.org/wordprocessingml/2006/main" xmlns:wne="http://schemas.microsoft.com/office/word/2006/wordml">
-  <w:abstractNum w:abstractNumId="0">
+<w:numbering xmlns:wpc="http://schemas.microsoft.com/office/word/2010/wordprocessingCanvas" xmlns:cx="http://schemas.microsoft.com/office/drawing/2014/chartex" xmlns:cx1="http://schemas.microsoft.com/office/drawing/2015/9/8/chartex" xmlns:cx2="http://schemas.microsoft.com/office/drawing/2015/10/21/chartex" xmlns:cx3="http://schemas.microsoft.com/office/drawing/2016/5/9/chartex" xmlns:cx4="http://schemas.microsoft.com/office/drawing/2016/5/10/chartex" xmlns:cx5="http://schemas.microsoft.com/office/drawing/2016/5/11/chartex" xmlns:cx6="http://schemas.microsoft.com/office/drawing/2016/5/12/chartex" xmlns:cx7="http://schemas.microsoft.com/office/drawing/2016/5/13/chartex" xmlns:cx8="http://schemas.microsoft.com/office/drawing/2016/5/14/chartex" xmlns:mc="http://schemas.openxmlformats.org/markup-compatibility/2006" xmlns:aink="http://schemas.microsoft.com/office/drawing/2016/ink" xmlns:am3d="http://schemas.microsoft.com/office/drawing/2017/model3d" xmlns:o="urn:schemas-microsoft-com:office:office" xmlns:r="http://schemas.openxmlformats.org/officeDocument/2006/relationships" xmlns:m="http://schemas.openxmlformats.org/officeDocument/2006/math" xmlns:v="urn:schemas-microsoft-com:vml" xmlns:wp14="http://schemas.microsoft.com/office/word/2010/wordprocessingDrawing" xmlns:wp="http://schemas.openxmlformats.org/drawingml/2006/wordprocessingDrawing" xmlns:w10="urn:schemas-microsoft-com:office:word" xmlns:w="http://schemas.openxmlformats.org/wordprocessingml/2006/main" xmlns:w14="http://schemas.microsoft.com/office/word/2010/wordml" xmlns:w15="http://schemas.microsoft.com/office/word/2012/wordml" xmlns:w16cex="http://schemas.microsoft.com/office/word/2018/wordml/cex" xmlns:w16cid="http://schemas.microsoft.com/office/word/2016/wordml/cid" xmlns:w16="http://schemas.microsoft.com/office/word/2018/wordml" xmlns:w16se="http://schemas.microsoft.com/office/word/2015/wordml/symex" xmlns:wpg="http://schemas.microsoft.com/office/word/2010/wordprocessingGroup" xmlns:wpi="http://schemas.microsoft.com/office/word/2010/wordprocessingInk" xmlns:wne="http://schemas.microsoft.com/office/word/2006/wordml" xmlns:wps="http://schemas.microsoft.com/office/word/2010/wordprocessingShape" mc:Ignorable="w14 w15 w16se w16cid w16 w16cex wp14">
+  <w:abstractNum w:abstractNumId="0" w15:restartNumberingAfterBreak="0">
     <w:nsid w:val="32FB7FC4"/>
     <w:multiLevelType w:val="hybridMultilevel"/>
     <w:tmpl w:val="93107AC2"/>
@@ -5076,7 +5070,7 @@
       </w:rPr>
     </w:lvl>
   </w:abstractNum>
-  <w:abstractNum w:abstractNumId="1">
+  <w:abstractNum w:abstractNumId="1" w15:restartNumberingAfterBreak="0">
     <w:nsid w:val="3AA50206"/>
     <w:multiLevelType w:val="hybridMultilevel"/>
     <w:tmpl w:val="9850A878"/>
@@ -5188,7 +5182,7 @@
       </w:rPr>
     </w:lvl>
   </w:abstractNum>
-  <w:abstractNum w:abstractNumId="2">
+  <w:abstractNum w:abstractNumId="2" w15:restartNumberingAfterBreak="0">
     <w:nsid w:val="5C336013"/>
     <w:multiLevelType w:val="hybridMultilevel"/>
     <w:tmpl w:val="EFB47A48"/>
@@ -5313,7 +5307,7 @@
 </file>
 
 <file path=word/styles.xml><?xml version="1.0" encoding="utf-8"?>
-<w:styles xmlns:r="http://schemas.openxmlformats.org/officeDocument/2006/relationships" xmlns:w="http://schemas.openxmlformats.org/wordprocessingml/2006/main">
+<w:styles xmlns:mc="http://schemas.openxmlformats.org/markup-compatibility/2006" xmlns:r="http://schemas.openxmlformats.org/officeDocument/2006/relationships" xmlns:w="http://schemas.openxmlformats.org/wordprocessingml/2006/main" xmlns:w14="http://schemas.microsoft.com/office/word/2010/wordml" xmlns:w15="http://schemas.microsoft.com/office/word/2012/wordml" xmlns:w16cex="http://schemas.microsoft.com/office/word/2018/wordml/cex" xmlns:w16cid="http://schemas.microsoft.com/office/word/2016/wordml/cid" xmlns:w16="http://schemas.microsoft.com/office/word/2018/wordml" xmlns:w16se="http://schemas.microsoft.com/office/word/2015/wordml/symex" mc:Ignorable="w14 w15 w16se w16cid w16 w16cex">
   <w:docDefaults>
     <w:rPrDefault>
       <w:rPr>
@@ -5329,144 +5323,383 @@
       </w:pPr>
     </w:pPrDefault>
   </w:docDefaults>
-  <w:latentStyles w:defLockedState="0" w:defUIPriority="99" w:defSemiHidden="1" w:defUnhideWhenUsed="1" w:defQFormat="0" w:count="267">
-    <w:lsdException w:name="Normal" w:semiHidden="0" w:uiPriority="0" w:unhideWhenUsed="0" w:qFormat="1"/>
-    <w:lsdException w:name="heading 1" w:semiHidden="0" w:uiPriority="9" w:unhideWhenUsed="0" w:qFormat="1"/>
-    <w:lsdException w:name="heading 2" w:uiPriority="9" w:qFormat="1"/>
-    <w:lsdException w:name="heading 3" w:uiPriority="9" w:qFormat="1"/>
-    <w:lsdException w:name="heading 4" w:uiPriority="9" w:qFormat="1"/>
-    <w:lsdException w:name="heading 5" w:uiPriority="9" w:qFormat="1"/>
-    <w:lsdException w:name="heading 6" w:uiPriority="9" w:qFormat="1"/>
-    <w:lsdException w:name="heading 7" w:uiPriority="9" w:qFormat="1"/>
-    <w:lsdException w:name="heading 8" w:uiPriority="9" w:qFormat="1"/>
-    <w:lsdException w:name="heading 9" w:uiPriority="9" w:qFormat="1"/>
-    <w:lsdException w:name="toc 1" w:uiPriority="39"/>
-    <w:lsdException w:name="toc 2" w:uiPriority="39"/>
-    <w:lsdException w:name="toc 3" w:uiPriority="39"/>
-    <w:lsdException w:name="toc 4" w:uiPriority="39"/>
-    <w:lsdException w:name="toc 5" w:uiPriority="39"/>
-    <w:lsdException w:name="toc 6" w:uiPriority="39"/>
-    <w:lsdException w:name="toc 7" w:uiPriority="39"/>
-    <w:lsdException w:name="toc 8" w:uiPriority="39"/>
-    <w:lsdException w:name="toc 9" w:uiPriority="39"/>
-    <w:lsdException w:name="caption" w:uiPriority="35" w:qFormat="1"/>
-    <w:lsdException w:name="Title" w:semiHidden="0" w:uiPriority="10" w:unhideWhenUsed="0" w:qFormat="1"/>
-    <w:lsdException w:name="Default Paragraph Font" w:uiPriority="1"/>
-    <w:lsdException w:name="Subtitle" w:semiHidden="0" w:uiPriority="11" w:unhideWhenUsed="0" w:qFormat="1"/>
-    <w:lsdException w:name="Strong" w:semiHidden="0" w:uiPriority="22" w:unhideWhenUsed="0" w:qFormat="1"/>
-    <w:lsdException w:name="Emphasis" w:semiHidden="0" w:uiPriority="20" w:unhideWhenUsed="0" w:qFormat="1"/>
-    <w:lsdException w:name="Table Grid" w:semiHidden="0" w:uiPriority="39" w:unhideWhenUsed="0"/>
-    <w:lsdException w:name="Placeholder Text" w:unhideWhenUsed="0"/>
-    <w:lsdException w:name="No Spacing" w:semiHidden="0" w:uiPriority="1" w:unhideWhenUsed="0" w:qFormat="1"/>
-    <w:lsdException w:name="Light Shading" w:semiHidden="0" w:uiPriority="60" w:unhideWhenUsed="0"/>
-    <w:lsdException w:name="Light List" w:semiHidden="0" w:uiPriority="61" w:unhideWhenUsed="0"/>
-    <w:lsdException w:name="Light Grid" w:semiHidden="0" w:uiPriority="62" w:unhideWhenUsed="0"/>
-    <w:lsdException w:name="Medium Shading 1" w:semiHidden="0" w:uiPriority="63" w:unhideWhenUsed="0"/>
-    <w:lsdException w:name="Medium Shading 2" w:semiHidden="0" w:uiPriority="64" w:unhideWhenUsed="0"/>
-    <w:lsdException w:name="Medium List 1" w:semiHidden="0" w:uiPriority="65" w:unhideWhenUsed="0"/>
-    <w:lsdException w:name="Medium List 2" w:semiHidden="0" w:uiPriority="66" w:unhideWhenUsed="0"/>
-    <w:lsdException w:name="Medium Grid 1" w:semiHidden="0" w:uiPriority="67" w:unhideWhenUsed="0"/>
-    <w:lsdException w:name="Medium Grid 2" w:semiHidden="0" w:uiPriority="68" w:unhideWhenUsed="0"/>
-    <w:lsdException w:name="Medium Grid 3" w:semiHidden="0" w:uiPriority="69" w:unhideWhenUsed="0"/>
-    <w:lsdException w:name="Dark List" w:semiHidden="0" w:uiPriority="70" w:unhideWhenUsed="0"/>
-    <w:lsdException w:name="Colorful Shading" w:semiHidden="0" w:uiPriority="71" w:unhideWhenUsed="0"/>
-    <w:lsdException w:name="Colorful List" w:semiHidden="0" w:uiPriority="72" w:unhideWhenUsed="0"/>
-    <w:lsdException w:name="Colorful Grid" w:semiHidden="0" w:uiPriority="73" w:unhideWhenUsed="0"/>
-    <w:lsdException w:name="Light Shading Accent 1" w:semiHidden="0" w:uiPriority="60" w:unhideWhenUsed="0"/>
-    <w:lsdException w:name="Light List Accent 1" w:semiHidden="0" w:uiPriority="61" w:unhideWhenUsed="0"/>
-    <w:lsdException w:name="Light Grid Accent 1" w:semiHidden="0" w:uiPriority="62" w:unhideWhenUsed="0"/>
-    <w:lsdException w:name="Medium Shading 1 Accent 1" w:semiHidden="0" w:uiPriority="63" w:unhideWhenUsed="0"/>
-    <w:lsdException w:name="Medium Shading 2 Accent 1" w:semiHidden="0" w:uiPriority="64" w:unhideWhenUsed="0"/>
-    <w:lsdException w:name="Medium List 1 Accent 1" w:semiHidden="0" w:uiPriority="65" w:unhideWhenUsed="0"/>
-    <w:lsdException w:name="Revision" w:unhideWhenUsed="0"/>
-    <w:lsdException w:name="List Paragraph" w:semiHidden="0" w:uiPriority="34" w:unhideWhenUsed="0" w:qFormat="1"/>
-    <w:lsdException w:name="Quote" w:semiHidden="0" w:uiPriority="29" w:unhideWhenUsed="0" w:qFormat="1"/>
-    <w:lsdException w:name="Intense Quote" w:semiHidden="0" w:uiPriority="30" w:unhideWhenUsed="0" w:qFormat="1"/>
-    <w:lsdException w:name="Medium List 2 Accent 1" w:semiHidden="0" w:uiPriority="66" w:unhideWhenUsed="0"/>
-    <w:lsdException w:name="Medium Grid 1 Accent 1" w:semiHidden="0" w:uiPriority="67" w:unhideWhenUsed="0"/>
-    <w:lsdException w:name="Medium Grid 2 Accent 1" w:semiHidden="0" w:uiPriority="68" w:unhideWhenUsed="0"/>
-    <w:lsdException w:name="Medium Grid 3 Accent 1" w:semiHidden="0" w:uiPriority="69" w:unhideWhenUsed="0"/>
-    <w:lsdException w:name="Dark List Accent 1" w:semiHidden="0" w:uiPriority="70" w:unhideWhenUsed="0"/>
-    <w:lsdException w:name="Colorful Shading Accent 1" w:semiHidden="0" w:uiPriority="71" w:unhideWhenUsed="0"/>
-    <w:lsdException w:name="Colorful List Accent 1" w:semiHidden="0" w:uiPriority="72" w:unhideWhenUsed="0"/>
-    <w:lsdException w:name="Colorful Grid Accent 1" w:semiHidden="0" w:uiPriority="73" w:unhideWhenUsed="0"/>
-    <w:lsdException w:name="Light Shading Accent 2" w:semiHidden="0" w:uiPriority="60" w:unhideWhenUsed="0"/>
-    <w:lsdException w:name="Light List Accent 2" w:semiHidden="0" w:uiPriority="61" w:unhideWhenUsed="0"/>
-    <w:lsdException w:name="Light Grid Accent 2" w:semiHidden="0" w:uiPriority="62" w:unhideWhenUsed="0"/>
-    <w:lsdException w:name="Medium Shading 1 Accent 2" w:semiHidden="0" w:uiPriority="63" w:unhideWhenUsed="0"/>
-    <w:lsdException w:name="Medium Shading 2 Accent 2" w:semiHidden="0" w:uiPriority="64" w:unhideWhenUsed="0"/>
-    <w:lsdException w:name="Medium List 1 Accent 2" w:semiHidden="0" w:uiPriority="65" w:unhideWhenUsed="0"/>
-    <w:lsdException w:name="Medium List 2 Accent 2" w:semiHidden="0" w:uiPriority="66" w:unhideWhenUsed="0"/>
-    <w:lsdException w:name="Medium Grid 1 Accent 2" w:semiHidden="0" w:uiPriority="67" w:unhideWhenUsed="0"/>
-    <w:lsdException w:name="Medium Grid 2 Accent 2" w:semiHidden="0" w:uiPriority="68" w:unhideWhenUsed="0"/>
-    <w:lsdException w:name="Medium Grid 3 Accent 2" w:semiHidden="0" w:uiPriority="69" w:unhideWhenUsed="0"/>
-    <w:lsdException w:name="Dark List Accent 2" w:semiHidden="0" w:uiPriority="70" w:unhideWhenUsed="0"/>
-    <w:lsdException w:name="Colorful Shading Accent 2" w:semiHidden="0" w:uiPriority="71" w:unhideWhenUsed="0"/>
-    <w:lsdException w:name="Colorful List Accent 2" w:semiHidden="0" w:uiPriority="72" w:unhideWhenUsed="0"/>
-    <w:lsdException w:name="Colorful Grid Accent 2" w:semiHidden="0" w:uiPriority="73" w:unhideWhenUsed="0"/>
-    <w:lsdException w:name="Light Shading Accent 3" w:semiHidden="0" w:uiPriority="60" w:unhideWhenUsed="0"/>
-    <w:lsdException w:name="Light List Accent 3" w:semiHidden="0" w:uiPriority="61" w:unhideWhenUsed="0"/>
-    <w:lsdException w:name="Light Grid Accent 3" w:semiHidden="0" w:uiPriority="62" w:unhideWhenUsed="0"/>
-    <w:lsdException w:name="Medium Shading 1 Accent 3" w:semiHidden="0" w:uiPriority="63" w:unhideWhenUsed="0"/>
-    <w:lsdException w:name="Medium Shading 2 Accent 3" w:semiHidden="0" w:uiPriority="64" w:unhideWhenUsed="0"/>
-    <w:lsdException w:name="Medium List 1 Accent 3" w:semiHidden="0" w:uiPriority="65" w:unhideWhenUsed="0"/>
-    <w:lsdException w:name="Medium List 2 Accent 3" w:semiHidden="0" w:uiPriority="66" w:unhideWhenUsed="0"/>
-    <w:lsdException w:name="Medium Grid 1 Accent 3" w:semiHidden="0" w:uiPriority="67" w:unhideWhenUsed="0"/>
-    <w:lsdException w:name="Medium Grid 2 Accent 3" w:semiHidden="0" w:uiPriority="68" w:unhideWhenUsed="0"/>
-    <w:lsdException w:name="Medium Grid 3 Accent 3" w:semiHidden="0" w:uiPriority="69" w:unhideWhenUsed="0"/>
-    <w:lsdException w:name="Dark List Accent 3" w:semiHidden="0" w:uiPriority="70" w:unhideWhenUsed="0"/>
-    <w:lsdException w:name="Colorful Shading Accent 3" w:semiHidden="0" w:uiPriority="71" w:unhideWhenUsed="0"/>
-    <w:lsdException w:name="Colorful List Accent 3" w:semiHidden="0" w:uiPriority="72" w:unhideWhenUsed="0"/>
-    <w:lsdException w:name="Colorful Grid Accent 3" w:semiHidden="0" w:uiPriority="73" w:unhideWhenUsed="0"/>
-    <w:lsdException w:name="Light Shading Accent 4" w:semiHidden="0" w:uiPriority="60" w:unhideWhenUsed="0"/>
-    <w:lsdException w:name="Light List Accent 4" w:semiHidden="0" w:uiPriority="61" w:unhideWhenUsed="0"/>
-    <w:lsdException w:name="Light Grid Accent 4" w:semiHidden="0" w:uiPriority="62" w:unhideWhenUsed="0"/>
-    <w:lsdException w:name="Medium Shading 1 Accent 4" w:semiHidden="0" w:uiPriority="63" w:unhideWhenUsed="0"/>
-    <w:lsdException w:name="Medium Shading 2 Accent 4" w:semiHidden="0" w:uiPriority="64" w:unhideWhenUsed="0"/>
-    <w:lsdException w:name="Medium List 1 Accent 4" w:semiHidden="0" w:uiPriority="65" w:unhideWhenUsed="0"/>
-    <w:lsdException w:name="Medium List 2 Accent 4" w:semiHidden="0" w:uiPriority="66" w:unhideWhenUsed="0"/>
-    <w:lsdException w:name="Medium Grid 1 Accent 4" w:semiHidden="0" w:uiPriority="67" w:unhideWhenUsed="0"/>
-    <w:lsdException w:name="Medium Grid 2 Accent 4" w:semiHidden="0" w:uiPriority="68" w:unhideWhenUsed="0"/>
-    <w:lsdException w:name="Medium Grid 3 Accent 4" w:semiHidden="0" w:uiPriority="69" w:unhideWhenUsed="0"/>
-    <w:lsdException w:name="Dark List Accent 4" w:semiHidden="0" w:uiPriority="70" w:unhideWhenUsed="0"/>
-    <w:lsdException w:name="Colorful Shading Accent 4" w:semiHidden="0" w:uiPriority="71" w:unhideWhenUsed="0"/>
-    <w:lsdException w:name="Colorful List Accent 4" w:semiHidden="0" w:uiPriority="72" w:unhideWhenUsed="0"/>
-    <w:lsdException w:name="Colorful Grid Accent 4" w:semiHidden="0" w:uiPriority="73" w:unhideWhenUsed="0"/>
-    <w:lsdException w:name="Light Shading Accent 5" w:semiHidden="0" w:uiPriority="60" w:unhideWhenUsed="0"/>
-    <w:lsdException w:name="Light List Accent 5" w:semiHidden="0" w:uiPriority="61" w:unhideWhenUsed="0"/>
-    <w:lsdException w:name="Light Grid Accent 5" w:semiHidden="0" w:uiPriority="62" w:unhideWhenUsed="0"/>
-    <w:lsdException w:name="Medium Shading 1 Accent 5" w:semiHidden="0" w:uiPriority="63" w:unhideWhenUsed="0"/>
-    <w:lsdException w:name="Medium Shading 2 Accent 5" w:semiHidden="0" w:uiPriority="64" w:unhideWhenUsed="0"/>
-    <w:lsdException w:name="Medium List 1 Accent 5" w:semiHidden="0" w:uiPriority="65" w:unhideWhenUsed="0"/>
-    <w:lsdException w:name="Medium List 2 Accent 5" w:semiHidden="0" w:uiPriority="66" w:unhideWhenUsed="0"/>
-    <w:lsdException w:name="Medium Grid 1 Accent 5" w:semiHidden="0" w:uiPriority="67" w:unhideWhenUsed="0"/>
-    <w:lsdException w:name="Medium Grid 2 Accent 5" w:semiHidden="0" w:uiPriority="68" w:unhideWhenUsed="0"/>
-    <w:lsdException w:name="Medium Grid 3 Accent 5" w:semiHidden="0" w:uiPriority="69" w:unhideWhenUsed="0"/>
-    <w:lsdException w:name="Dark List Accent 5" w:semiHidden="0" w:uiPriority="70" w:unhideWhenUsed="0"/>
-    <w:lsdException w:name="Colorful Shading Accent 5" w:semiHidden="0" w:uiPriority="71" w:unhideWhenUsed="0"/>
-    <w:lsdException w:name="Colorful List Accent 5" w:semiHidden="0" w:uiPriority="72" w:unhideWhenUsed="0"/>
-    <w:lsdException w:name="Colorful Grid Accent 5" w:semiHidden="0" w:uiPriority="73" w:unhideWhenUsed="0"/>
-    <w:lsdException w:name="Light Shading Accent 6" w:semiHidden="0" w:uiPriority="60" w:unhideWhenUsed="0"/>
-    <w:lsdException w:name="Light List Accent 6" w:semiHidden="0" w:uiPriority="61" w:unhideWhenUsed="0"/>
-    <w:lsdException w:name="Light Grid Accent 6" w:semiHidden="0" w:uiPriority="62" w:unhideWhenUsed="0"/>
-    <w:lsdException w:name="Medium Shading 1 Accent 6" w:semiHidden="0" w:uiPriority="63" w:unhideWhenUsed="0"/>
-    <w:lsdException w:name="Medium Shading 2 Accent 6" w:semiHidden="0" w:uiPriority="64" w:unhideWhenUsed="0"/>
-    <w:lsdException w:name="Medium List 1 Accent 6" w:semiHidden="0" w:uiPriority="65" w:unhideWhenUsed="0"/>
-    <w:lsdException w:name="Medium List 2 Accent 6" w:semiHidden="0" w:uiPriority="66" w:unhideWhenUsed="0"/>
-    <w:lsdException w:name="Medium Grid 1 Accent 6" w:semiHidden="0" w:uiPriority="67" w:unhideWhenUsed="0"/>
-    <w:lsdException w:name="Medium Grid 2 Accent 6" w:semiHidden="0" w:uiPriority="68" w:unhideWhenUsed="0"/>
-    <w:lsdException w:name="Medium Grid 3 Accent 6" w:semiHidden="0" w:uiPriority="69" w:unhideWhenUsed="0"/>
-    <w:lsdException w:name="Dark List Accent 6" w:semiHidden="0" w:uiPriority="70" w:unhideWhenUsed="0"/>
-    <w:lsdException w:name="Colorful Shading Accent 6" w:semiHidden="0" w:uiPriority="71" w:unhideWhenUsed="0"/>
-    <w:lsdException w:name="Colorful List Accent 6" w:semiHidden="0" w:uiPriority="72" w:unhideWhenUsed="0"/>
-    <w:lsdException w:name="Colorful Grid Accent 6" w:semiHidden="0" w:uiPriority="73" w:unhideWhenUsed="0"/>
-    <w:lsdException w:name="Subtle Emphasis" w:semiHidden="0" w:uiPriority="19" w:unhideWhenUsed="0" w:qFormat="1"/>
-    <w:lsdException w:name="Intense Emphasis" w:semiHidden="0" w:uiPriority="21" w:unhideWhenUsed="0" w:qFormat="1"/>
-    <w:lsdException w:name="Subtle Reference" w:semiHidden="0" w:uiPriority="31" w:unhideWhenUsed="0" w:qFormat="1"/>
-    <w:lsdException w:name="Intense Reference" w:semiHidden="0" w:uiPriority="32" w:unhideWhenUsed="0" w:qFormat="1"/>
-    <w:lsdException w:name="Book Title" w:semiHidden="0" w:uiPriority="33" w:unhideWhenUsed="0" w:qFormat="1"/>
-    <w:lsdException w:name="Bibliography" w:uiPriority="37"/>
-    <w:lsdException w:name="TOC Heading" w:uiPriority="39" w:qFormat="1"/>
+  <w:latentStyles w:defLockedState="0" w:defUIPriority="99" w:defSemiHidden="0" w:defUnhideWhenUsed="0" w:defQFormat="0" w:count="376">
+    <w:lsdException w:name="Normal" w:uiPriority="0" w:qFormat="1"/>
+    <w:lsdException w:name="heading 1" w:uiPriority="9" w:qFormat="1"/>
+    <w:lsdException w:name="heading 2" w:semiHidden="1" w:uiPriority="9" w:unhideWhenUsed="1" w:qFormat="1"/>
+    <w:lsdException w:name="heading 3" w:semiHidden="1" w:uiPriority="9" w:unhideWhenUsed="1" w:qFormat="1"/>
+    <w:lsdException w:name="heading 4" w:semiHidden="1" w:uiPriority="9" w:unhideWhenUsed="1" w:qFormat="1"/>
+    <w:lsdException w:name="heading 5" w:semiHidden="1" w:uiPriority="9" w:unhideWhenUsed="1" w:qFormat="1"/>
+    <w:lsdException w:name="heading 6" w:semiHidden="1" w:uiPriority="9" w:unhideWhenUsed="1" w:qFormat="1"/>
+    <w:lsdException w:name="heading 7" w:semiHidden="1" w:uiPriority="9" w:unhideWhenUsed="1" w:qFormat="1"/>
+    <w:lsdException w:name="heading 8" w:semiHidden="1" w:uiPriority="9" w:unhideWhenUsed="1" w:qFormat="1"/>
+    <w:lsdException w:name="heading 9" w:semiHidden="1" w:uiPriority="9" w:unhideWhenUsed="1" w:qFormat="1"/>
+    <w:lsdException w:name="index 1" w:semiHidden="1" w:unhideWhenUsed="1"/>
+    <w:lsdException w:name="index 2" w:semiHidden="1" w:unhideWhenUsed="1"/>
+    <w:lsdException w:name="index 3" w:semiHidden="1" w:unhideWhenUsed="1"/>
+    <w:lsdException w:name="index 4" w:semiHidden="1" w:unhideWhenUsed="1"/>
+    <w:lsdException w:name="index 5" w:semiHidden="1" w:unhideWhenUsed="1"/>
+    <w:lsdException w:name="index 6" w:semiHidden="1" w:unhideWhenUsed="1"/>
+    <w:lsdException w:name="index 7" w:semiHidden="1" w:unhideWhenUsed="1"/>
+    <w:lsdException w:name="index 8" w:semiHidden="1" w:unhideWhenUsed="1"/>
+    <w:lsdException w:name="index 9" w:semiHidden="1" w:unhideWhenUsed="1"/>
+    <w:lsdException w:name="toc 1" w:semiHidden="1" w:uiPriority="39" w:unhideWhenUsed="1"/>
+    <w:lsdException w:name="toc 2" w:semiHidden="1" w:uiPriority="39" w:unhideWhenUsed="1"/>
+    <w:lsdException w:name="toc 3" w:semiHidden="1" w:uiPriority="39" w:unhideWhenUsed="1"/>
+    <w:lsdException w:name="toc 4" w:semiHidden="1" w:uiPriority="39" w:unhideWhenUsed="1"/>
+    <w:lsdException w:name="toc 5" w:semiHidden="1" w:uiPriority="39" w:unhideWhenUsed="1"/>
+    <w:lsdException w:name="toc 6" w:semiHidden="1" w:uiPriority="39" w:unhideWhenUsed="1"/>
+    <w:lsdException w:name="toc 7" w:semiHidden="1" w:uiPriority="39" w:unhideWhenUsed="1"/>
+    <w:lsdException w:name="toc 8" w:semiHidden="1" w:uiPriority="39" w:unhideWhenUsed="1"/>
+    <w:lsdException w:name="toc 9" w:semiHidden="1" w:uiPriority="39" w:unhideWhenUsed="1"/>
+    <w:lsdException w:name="Normal Indent" w:semiHidden="1" w:unhideWhenUsed="1"/>
+    <w:lsdException w:name="footnote text" w:semiHidden="1" w:unhideWhenUsed="1"/>
+    <w:lsdException w:name="annotation text" w:semiHidden="1" w:unhideWhenUsed="1"/>
+    <w:lsdException w:name="header" w:semiHidden="1" w:unhideWhenUsed="1"/>
+    <w:lsdException w:name="footer" w:semiHidden="1" w:unhideWhenUsed="1"/>
+    <w:lsdException w:name="index heading" w:semiHidden="1" w:unhideWhenUsed="1"/>
+    <w:lsdException w:name="caption" w:semiHidden="1" w:uiPriority="35" w:unhideWhenUsed="1" w:qFormat="1"/>
+    <w:lsdException w:name="table of figures" w:semiHidden="1" w:unhideWhenUsed="1"/>
+    <w:lsdException w:name="envelope address" w:semiHidden="1" w:unhideWhenUsed="1"/>
+    <w:lsdException w:name="envelope return" w:semiHidden="1" w:unhideWhenUsed="1"/>
+    <w:lsdException w:name="footnote reference" w:semiHidden="1" w:unhideWhenUsed="1"/>
+    <w:lsdException w:name="annotation reference" w:semiHidden="1" w:unhideWhenUsed="1"/>
+    <w:lsdException w:name="line number" w:semiHidden="1" w:unhideWhenUsed="1"/>
+    <w:lsdException w:name="page number" w:semiHidden="1" w:unhideWhenUsed="1"/>
+    <w:lsdException w:name="endnote reference" w:semiHidden="1" w:unhideWhenUsed="1"/>
+    <w:lsdException w:name="endnote text" w:semiHidden="1" w:unhideWhenUsed="1"/>
+    <w:lsdException w:name="table of authorities" w:semiHidden="1" w:unhideWhenUsed="1"/>
+    <w:lsdException w:name="macro" w:semiHidden="1" w:unhideWhenUsed="1"/>
+    <w:lsdException w:name="toa heading" w:semiHidden="1" w:unhideWhenUsed="1"/>
+    <w:lsdException w:name="List" w:semiHidden="1" w:unhideWhenUsed="1"/>
+    <w:lsdException w:name="List Bullet" w:semiHidden="1" w:unhideWhenUsed="1"/>
+    <w:lsdException w:name="List Number" w:semiHidden="1" w:unhideWhenUsed="1"/>
+    <w:lsdException w:name="List 2" w:semiHidden="1" w:unhideWhenUsed="1"/>
+    <w:lsdException w:name="List 3" w:semiHidden="1" w:unhideWhenUsed="1"/>
+    <w:lsdException w:name="List 4" w:semiHidden="1" w:unhideWhenUsed="1"/>
+    <w:lsdException w:name="List 5" w:semiHidden="1" w:unhideWhenUsed="1"/>
+    <w:lsdException w:name="List Bullet 2" w:semiHidden="1" w:unhideWhenUsed="1"/>
+    <w:lsdException w:name="List Bullet 3" w:semiHidden="1" w:unhideWhenUsed="1"/>
+    <w:lsdException w:name="List Bullet 4" w:semiHidden="1" w:unhideWhenUsed="1"/>
+    <w:lsdException w:name="List Bullet 5" w:semiHidden="1" w:unhideWhenUsed="1"/>
+    <w:lsdException w:name="List Number 2" w:semiHidden="1" w:unhideWhenUsed="1"/>
+    <w:lsdException w:name="List Number 3" w:semiHidden="1" w:unhideWhenUsed="1"/>
+    <w:lsdException w:name="List Number 4" w:semiHidden="1" w:unhideWhenUsed="1"/>
+    <w:lsdException w:name="List Number 5" w:semiHidden="1" w:unhideWhenUsed="1"/>
+    <w:lsdException w:name="Title" w:uiPriority="10" w:qFormat="1"/>
+    <w:lsdException w:name="Closing" w:semiHidden="1" w:unhideWhenUsed="1"/>
+    <w:lsdException w:name="Signature" w:semiHidden="1" w:unhideWhenUsed="1"/>
+    <w:lsdException w:name="Default Paragraph Font" w:semiHidden="1" w:uiPriority="1" w:unhideWhenUsed="1"/>
+    <w:lsdException w:name="Body Text" w:semiHidden="1" w:unhideWhenUsed="1"/>
+    <w:lsdException w:name="Body Text Indent" w:semiHidden="1" w:unhideWhenUsed="1"/>
+    <w:lsdException w:name="List Continue" w:semiHidden="1" w:unhideWhenUsed="1"/>
+    <w:lsdException w:name="List Continue 2" w:semiHidden="1" w:unhideWhenUsed="1"/>
+    <w:lsdException w:name="List Continue 3" w:semiHidden="1" w:unhideWhenUsed="1"/>
+    <w:lsdException w:name="List Continue 4" w:semiHidden="1" w:unhideWhenUsed="1"/>
+    <w:lsdException w:name="List Continue 5" w:semiHidden="1" w:unhideWhenUsed="1"/>
+    <w:lsdException w:name="Message Header" w:semiHidden="1" w:unhideWhenUsed="1"/>
+    <w:lsdException w:name="Subtitle" w:uiPriority="11" w:qFormat="1"/>
+    <w:lsdException w:name="Salutation" w:semiHidden="1" w:unhideWhenUsed="1"/>
+    <w:lsdException w:name="Date" w:semiHidden="1" w:unhideWhenUsed="1"/>
+    <w:lsdException w:name="Body Text First Indent" w:semiHidden="1" w:unhideWhenUsed="1"/>
+    <w:lsdException w:name="Body Text First Indent 2" w:semiHidden="1" w:unhideWhenUsed="1"/>
+    <w:lsdException w:name="Note Heading" w:semiHidden="1" w:unhideWhenUsed="1"/>
+    <w:lsdException w:name="Body Text 2" w:semiHidden="1" w:unhideWhenUsed="1"/>
+    <w:lsdException w:name="Body Text 3" w:semiHidden="1" w:unhideWhenUsed="1"/>
+    <w:lsdException w:name="Body Text Indent 2" w:semiHidden="1" w:unhideWhenUsed="1"/>
+    <w:lsdException w:name="Body Text Indent 3" w:semiHidden="1" w:unhideWhenUsed="1"/>
+    <w:lsdException w:name="Block Text" w:semiHidden="1" w:unhideWhenUsed="1"/>
+    <w:lsdException w:name="Hyperlink" w:semiHidden="1" w:unhideWhenUsed="1"/>
+    <w:lsdException w:name="FollowedHyperlink" w:semiHidden="1" w:unhideWhenUsed="1"/>
+    <w:lsdException w:name="Strong" w:uiPriority="22" w:qFormat="1"/>
+    <w:lsdException w:name="Emphasis" w:uiPriority="20" w:qFormat="1"/>
+    <w:lsdException w:name="Document Map" w:semiHidden="1" w:unhideWhenUsed="1"/>
+    <w:lsdException w:name="Plain Text" w:semiHidden="1" w:unhideWhenUsed="1"/>
+    <w:lsdException w:name="E-mail Signature" w:semiHidden="1" w:unhideWhenUsed="1"/>
+    <w:lsdException w:name="HTML Top of Form" w:semiHidden="1" w:unhideWhenUsed="1"/>
+    <w:lsdException w:name="HTML Bottom of Form" w:semiHidden="1" w:unhideWhenUsed="1"/>
+    <w:lsdException w:name="Normal (Web)" w:semiHidden="1" w:unhideWhenUsed="1"/>
+    <w:lsdException w:name="HTML Acronym" w:semiHidden="1" w:unhideWhenUsed="1"/>
+    <w:lsdException w:name="HTML Address" w:semiHidden="1" w:unhideWhenUsed="1"/>
+    <w:lsdException w:name="HTML Cite" w:semiHidden="1" w:unhideWhenUsed="1"/>
+    <w:lsdException w:name="HTML Code" w:semiHidden="1" w:unhideWhenUsed="1"/>
+    <w:lsdException w:name="HTML Definition" w:semiHidden="1" w:unhideWhenUsed="1"/>
+    <w:lsdException w:name="HTML Keyboard" w:semiHidden="1" w:unhideWhenUsed="1"/>
+    <w:lsdException w:name="HTML Preformatted" w:semiHidden="1" w:unhideWhenUsed="1"/>
+    <w:lsdException w:name="HTML Sample" w:semiHidden="1" w:unhideWhenUsed="1"/>
+    <w:lsdException w:name="HTML Typewriter" w:semiHidden="1" w:unhideWhenUsed="1"/>
+    <w:lsdException w:name="HTML Variable" w:semiHidden="1" w:unhideWhenUsed="1"/>
+    <w:lsdException w:name="Normal Table" w:semiHidden="1" w:unhideWhenUsed="1"/>
+    <w:lsdException w:name="annotation subject" w:semiHidden="1" w:unhideWhenUsed="1"/>
+    <w:lsdException w:name="No List" w:semiHidden="1" w:unhideWhenUsed="1"/>
+    <w:lsdException w:name="Outline List 1" w:semiHidden="1" w:unhideWhenUsed="1"/>
+    <w:lsdException w:name="Outline List 2" w:semiHidden="1" w:unhideWhenUsed="1"/>
+    <w:lsdException w:name="Outline List 3" w:semiHidden="1" w:unhideWhenUsed="1"/>
+    <w:lsdException w:name="Table Simple 1" w:semiHidden="1" w:unhideWhenUsed="1"/>
+    <w:lsdException w:name="Table Simple 2" w:semiHidden="1" w:unhideWhenUsed="1"/>
+    <w:lsdException w:name="Table Simple 3" w:semiHidden="1" w:unhideWhenUsed="1"/>
+    <w:lsdException w:name="Table Classic 1" w:semiHidden="1" w:unhideWhenUsed="1"/>
+    <w:lsdException w:name="Table Classic 2" w:semiHidden="1" w:unhideWhenUsed="1"/>
+    <w:lsdException w:name="Table Classic 3" w:semiHidden="1" w:unhideWhenUsed="1"/>
+    <w:lsdException w:name="Table Classic 4" w:semiHidden="1" w:unhideWhenUsed="1"/>
+    <w:lsdException w:name="Table Colorful 1" w:semiHidden="1" w:unhideWhenUsed="1"/>
+    <w:lsdException w:name="Table Colorful 2" w:semiHidden="1" w:unhideWhenUsed="1"/>
+    <w:lsdException w:name="Table Colorful 3" w:semiHidden="1" w:unhideWhenUsed="1"/>
+    <w:lsdException w:name="Table Columns 1" w:semiHidden="1" w:unhideWhenUsed="1"/>
+    <w:lsdException w:name="Table Columns 2" w:semiHidden="1" w:unhideWhenUsed="1"/>
+    <w:lsdException w:name="Table Columns 3" w:semiHidden="1" w:unhideWhenUsed="1"/>
+    <w:lsdException w:name="Table Columns 4" w:semiHidden="1" w:unhideWhenUsed="1"/>
+    <w:lsdException w:name="Table Columns 5" w:semiHidden="1" w:unhideWhenUsed="1"/>
+    <w:lsdException w:name="Table Grid 1" w:semiHidden="1" w:unhideWhenUsed="1"/>
+    <w:lsdException w:name="Table Grid 2" w:semiHidden="1" w:unhideWhenUsed="1"/>
+    <w:lsdException w:name="Table Grid 3" w:semiHidden="1" w:unhideWhenUsed="1"/>
+    <w:lsdException w:name="Table Grid 4" w:semiHidden="1" w:unhideWhenUsed="1"/>
+    <w:lsdException w:name="Table Grid 5" w:semiHidden="1" w:unhideWhenUsed="1"/>
+    <w:lsdException w:name="Table Grid 6" w:semiHidden="1" w:unhideWhenUsed="1"/>
+    <w:lsdException w:name="Table Grid 7" w:semiHidden="1" w:unhideWhenUsed="1"/>
+    <w:lsdException w:name="Table Grid 8" w:semiHidden="1" w:unhideWhenUsed="1"/>
+    <w:lsdException w:name="Table List 1" w:semiHidden="1" w:unhideWhenUsed="1"/>
+    <w:lsdException w:name="Table List 2" w:semiHidden="1" w:unhideWhenUsed="1"/>
+    <w:lsdException w:name="Table List 3" w:semiHidden="1" w:unhideWhenUsed="1"/>
+    <w:lsdException w:name="Table List 4" w:semiHidden="1" w:unhideWhenUsed="1"/>
+    <w:lsdException w:name="Table List 5" w:semiHidden="1" w:unhideWhenUsed="1"/>
+    <w:lsdException w:name="Table List 6" w:semiHidden="1" w:unhideWhenUsed="1"/>
+    <w:lsdException w:name="Table List 7" w:semiHidden="1" w:unhideWhenUsed="1"/>
+    <w:lsdException w:name="Table List 8" w:semiHidden="1" w:unhideWhenUsed="1"/>
+    <w:lsdException w:name="Table 3D effects 1" w:semiHidden="1" w:unhideWhenUsed="1"/>
+    <w:lsdException w:name="Table 3D effects 2" w:semiHidden="1" w:unhideWhenUsed="1"/>
+    <w:lsdException w:name="Table 3D effects 3" w:semiHidden="1" w:unhideWhenUsed="1"/>
+    <w:lsdException w:name="Table Contemporary" w:semiHidden="1" w:unhideWhenUsed="1"/>
+    <w:lsdException w:name="Table Elegant" w:semiHidden="1" w:unhideWhenUsed="1"/>
+    <w:lsdException w:name="Table Professional" w:semiHidden="1" w:unhideWhenUsed="1"/>
+    <w:lsdException w:name="Table Subtle 1" w:semiHidden="1" w:unhideWhenUsed="1"/>
+    <w:lsdException w:name="Table Subtle 2" w:semiHidden="1" w:unhideWhenUsed="1"/>
+    <w:lsdException w:name="Table Web 1" w:semiHidden="1" w:unhideWhenUsed="1"/>
+    <w:lsdException w:name="Table Web 2" w:semiHidden="1" w:unhideWhenUsed="1"/>
+    <w:lsdException w:name="Table Web 3" w:semiHidden="1" w:unhideWhenUsed="1"/>
+    <w:lsdException w:name="Balloon Text" w:semiHidden="1" w:unhideWhenUsed="1"/>
+    <w:lsdException w:name="Table Grid" w:semiHidden="1" w:uiPriority="39" w:unhideWhenUsed="1"/>
+    <w:lsdException w:name="Table Theme" w:semiHidden="1" w:unhideWhenUsed="1"/>
+    <w:lsdException w:name="Placeholder Text" w:semiHidden="1"/>
+    <w:lsdException w:name="No Spacing" w:uiPriority="1" w:qFormat="1"/>
+    <w:lsdException w:name="Light Shading" w:uiPriority="60"/>
+    <w:lsdException w:name="Light List" w:uiPriority="61"/>
+    <w:lsdException w:name="Light Grid" w:uiPriority="62"/>
+    <w:lsdException w:name="Medium Shading 1" w:uiPriority="63"/>
+    <w:lsdException w:name="Medium Shading 2" w:uiPriority="64"/>
+    <w:lsdException w:name="Medium List 1" w:uiPriority="65"/>
+    <w:lsdException w:name="Medium List 2" w:uiPriority="66"/>
+    <w:lsdException w:name="Medium Grid 1" w:uiPriority="67"/>
+    <w:lsdException w:name="Medium Grid 2" w:uiPriority="68"/>
+    <w:lsdException w:name="Medium Grid 3" w:uiPriority="69"/>
+    <w:lsdException w:name="Dark List" w:uiPriority="70"/>
+    <w:lsdException w:name="Colorful Shading" w:uiPriority="71"/>
+    <w:lsdException w:name="Colorful List" w:uiPriority="72"/>
+    <w:lsdException w:name="Colorful Grid" w:uiPriority="73"/>
+    <w:lsdException w:name="Light Shading Accent 1" w:uiPriority="60"/>
+    <w:lsdException w:name="Light List Accent 1" w:uiPriority="61"/>
+    <w:lsdException w:name="Light Grid Accent 1" w:uiPriority="62"/>
+    <w:lsdException w:name="Medium Shading 1 Accent 1" w:uiPriority="63"/>
+    <w:lsdException w:name="Medium Shading 2 Accent 1" w:uiPriority="64"/>
+    <w:lsdException w:name="Medium List 1 Accent 1" w:uiPriority="65"/>
+    <w:lsdException w:name="Revision" w:semiHidden="1"/>
+    <w:lsdException w:name="List Paragraph" w:uiPriority="34" w:qFormat="1"/>
+    <w:lsdException w:name="Quote" w:uiPriority="29" w:qFormat="1"/>
+    <w:lsdException w:name="Intense Quote" w:uiPriority="30" w:qFormat="1"/>
+    <w:lsdException w:name="Medium List 2 Accent 1" w:uiPriority="66"/>
+    <w:lsdException w:name="Medium Grid 1 Accent 1" w:uiPriority="67"/>
+    <w:lsdException w:name="Medium Grid 2 Accent 1" w:uiPriority="68"/>
+    <w:lsdException w:name="Medium Grid 3 Accent 1" w:uiPriority="69"/>
+    <w:lsdException w:name="Dark List Accent 1" w:uiPriority="70"/>
+    <w:lsdException w:name="Colorful Shading Accent 1" w:uiPriority="71"/>
+    <w:lsdException w:name="Colorful List Accent 1" w:uiPriority="72"/>
+    <w:lsdException w:name="Colorful Grid Accent 1" w:uiPriority="73"/>
+    <w:lsdException w:name="Light Shading Accent 2" w:uiPriority="60"/>
+    <w:lsdException w:name="Light List Accent 2" w:uiPriority="61"/>
+    <w:lsdException w:name="Light Grid Accent 2" w:uiPriority="62"/>
+    <w:lsdException w:name="Medium Shading 1 Accent 2" w:uiPriority="63"/>
+    <w:lsdException w:name="Medium Shading 2 Accent 2" w:uiPriority="64"/>
+    <w:lsdException w:name="Medium List 1 Accent 2" w:uiPriority="65"/>
+    <w:lsdException w:name="Medium List 2 Accent 2" w:uiPriority="66"/>
+    <w:lsdException w:name="Medium Grid 1 Accent 2" w:uiPriority="67"/>
+    <w:lsdException w:name="Medium Grid 2 Accent 2" w:uiPriority="68"/>
+    <w:lsdException w:name="Medium Grid 3 Accent 2" w:uiPriority="69"/>
+    <w:lsdException w:name="Dark List Accent 2" w:uiPriority="70"/>
+    <w:lsdException w:name="Colorful Shading Accent 2" w:uiPriority="71"/>
+    <w:lsdException w:name="Colorful List Accent 2" w:uiPriority="72"/>
+    <w:lsdException w:name="Colorful Grid Accent 2" w:uiPriority="73"/>
+    <w:lsdException w:name="Light Shading Accent 3" w:uiPriority="60"/>
+    <w:lsdException w:name="Light List Accent 3" w:uiPriority="61"/>
+    <w:lsdException w:name="Light Grid Accent 3" w:uiPriority="62"/>
+    <w:lsdException w:name="Medium Shading 1 Accent 3" w:uiPriority="63"/>
+    <w:lsdException w:name="Medium Shading 2 Accent 3" w:uiPriority="64"/>
+    <w:lsdException w:name="Medium List 1 Accent 3" w:uiPriority="65"/>
+    <w:lsdException w:name="Medium List 2 Accent 3" w:uiPriority="66"/>
+    <w:lsdException w:name="Medium Grid 1 Accent 3" w:uiPriority="67"/>
+    <w:lsdException w:name="Medium Grid 2 Accent 3" w:uiPriority="68"/>
+    <w:lsdException w:name="Medium Grid 3 Accent 3" w:uiPriority="69"/>
+    <w:lsdException w:name="Dark List Accent 3" w:uiPriority="70"/>
+    <w:lsdException w:name="Colorful Shading Accent 3" w:uiPriority="71"/>
+    <w:lsdException w:name="Colorful List Accent 3" w:uiPriority="72"/>
+    <w:lsdException w:name="Colorful Grid Accent 3" w:uiPriority="73"/>
+    <w:lsdException w:name="Light Shading Accent 4" w:uiPriority="60"/>
+    <w:lsdException w:name="Light List Accent 4" w:uiPriority="61"/>
+    <w:lsdException w:name="Light Grid Accent 4" w:uiPriority="62"/>
+    <w:lsdException w:name="Medium Shading 1 Accent 4" w:uiPriority="63"/>
+    <w:lsdException w:name="Medium Shading 2 Accent 4" w:uiPriority="64"/>
+    <w:lsdException w:name="Medium List 1 Accent 4" w:uiPriority="65"/>
+    <w:lsdException w:name="Medium List 2 Accent 4" w:uiPriority="66"/>
+    <w:lsdException w:name="Medium Grid 1 Accent 4" w:uiPriority="67"/>
+    <w:lsdException w:name="Medium Grid 2 Accent 4" w:uiPriority="68"/>
+    <w:lsdException w:name="Medium Grid 3 Accent 4" w:uiPriority="69"/>
+    <w:lsdException w:name="Dark List Accent 4" w:uiPriority="70"/>
+    <w:lsdException w:name="Colorful Shading Accent 4" w:uiPriority="71"/>
+    <w:lsdException w:name="Colorful List Accent 4" w:uiPriority="72"/>
+    <w:lsdException w:name="Colorful Grid Accent 4" w:uiPriority="73"/>
+    <w:lsdException w:name="Light Shading Accent 5" w:uiPriority="60"/>
+    <w:lsdException w:name="Light List Accent 5" w:uiPriority="61"/>
+    <w:lsdException w:name="Light Grid Accent 5" w:uiPriority="62"/>
+    <w:lsdException w:name="Medium Shading 1 Accent 5" w:uiPriority="63"/>
+    <w:lsdException w:name="Medium Shading 2 Accent 5" w:uiPriority="64"/>
+    <w:lsdException w:name="Medium List 1 Accent 5" w:uiPriority="65"/>
+    <w:lsdException w:name="Medium List 2 Accent 5" w:uiPriority="66"/>
+    <w:lsdException w:name="Medium Grid 1 Accent 5" w:uiPriority="67"/>
+    <w:lsdException w:name="Medium Grid 2 Accent 5" w:uiPriority="68"/>
+    <w:lsdException w:name="Medium Grid 3 Accent 5" w:uiPriority="69"/>
+    <w:lsdException w:name="Dark List Accent 5" w:uiPriority="70"/>
+    <w:lsdException w:name="Colorful Shading Accent 5" w:uiPriority="71"/>
+    <w:lsdException w:name="Colorful List Accent 5" w:uiPriority="72"/>
+    <w:lsdException w:name="Colorful Grid Accent 5" w:uiPriority="73"/>
+    <w:lsdException w:name="Light Shading Accent 6" w:uiPriority="60"/>
+    <w:lsdException w:name="Light List Accent 6" w:uiPriority="61"/>
+    <w:lsdException w:name="Light Grid Accent 6" w:uiPriority="62"/>
+    <w:lsdException w:name="Medium Shading 1 Accent 6" w:uiPriority="63"/>
+    <w:lsdException w:name="Medium Shading 2 Accent 6" w:uiPriority="64"/>
+    <w:lsdException w:name="Medium List 1 Accent 6" w:uiPriority="65"/>
+    <w:lsdException w:name="Medium List 2 Accent 6" w:uiPriority="66"/>
+    <w:lsdException w:name="Medium Grid 1 Accent 6" w:uiPriority="67"/>
+    <w:lsdException w:name="Medium Grid 2 Accent 6" w:uiPriority="68"/>
+    <w:lsdException w:name="Medium Grid 3 Accent 6" w:uiPriority="69"/>
+    <w:lsdException w:name="Dark List Accent 6" w:uiPriority="70"/>
+    <w:lsdException w:name="Colorful Shading Accent 6" w:uiPriority="71"/>
+    <w:lsdException w:name="Colorful List Accent 6" w:uiPriority="72"/>
+    <w:lsdException w:name="Colorful Grid Accent 6" w:uiPriority="73"/>
+    <w:lsdException w:name="Subtle Emphasis" w:uiPriority="19" w:qFormat="1"/>
+    <w:lsdException w:name="Intense Emphasis" w:uiPriority="21" w:qFormat="1"/>
+    <w:lsdException w:name="Subtle Reference" w:uiPriority="31" w:qFormat="1"/>
+    <w:lsdException w:name="Intense Reference" w:uiPriority="32" w:qFormat="1"/>
+    <w:lsdException w:name="Book Title" w:uiPriority="33" w:qFormat="1"/>
+    <w:lsdException w:name="Bibliography" w:semiHidden="1" w:uiPriority="37" w:unhideWhenUsed="1"/>
+    <w:lsdException w:name="TOC Heading" w:semiHidden="1" w:uiPriority="39" w:unhideWhenUsed="1" w:qFormat="1"/>
+    <w:lsdException w:name="Plain Table 1" w:uiPriority="41"/>
+    <w:lsdException w:name="Plain Table 2" w:uiPriority="42"/>
+    <w:lsdException w:name="Plain Table 3" w:uiPriority="43"/>
+    <w:lsdException w:name="Plain Table 4" w:uiPriority="44"/>
+    <w:lsdException w:name="Plain Table 5" w:uiPriority="45"/>
+    <w:lsdException w:name="Grid Table Light" w:uiPriority="40"/>
+    <w:lsdException w:name="Grid Table 1 Light" w:uiPriority="46"/>
+    <w:lsdException w:name="Grid Table 2" w:uiPriority="47"/>
+    <w:lsdException w:name="Grid Table 3" w:uiPriority="48"/>
+    <w:lsdException w:name="Grid Table 4" w:uiPriority="49"/>
+    <w:lsdException w:name="Grid Table 5 Dark" w:uiPriority="50"/>
+    <w:lsdException w:name="Grid Table 6 Colorful" w:uiPriority="51"/>
+    <w:lsdException w:name="Grid Table 7 Colorful" w:uiPriority="52"/>
+    <w:lsdException w:name="Grid Table 1 Light Accent 1" w:uiPriority="46"/>
+    <w:lsdException w:name="Grid Table 2 Accent 1" w:uiPriority="47"/>
+    <w:lsdException w:name="Grid Table 3 Accent 1" w:uiPriority="48"/>
+    <w:lsdException w:name="Grid Table 4 Accent 1" w:uiPriority="49"/>
+    <w:lsdException w:name="Grid Table 5 Dark Accent 1" w:uiPriority="50"/>
+    <w:lsdException w:name="Grid Table 6 Colorful Accent 1" w:uiPriority="51"/>
+    <w:lsdException w:name="Grid Table 7 Colorful Accent 1" w:uiPriority="52"/>
+    <w:lsdException w:name="Grid Table 1 Light Accent 2" w:uiPriority="46"/>
+    <w:lsdException w:name="Grid Table 2 Accent 2" w:uiPriority="47"/>
+    <w:lsdException w:name="Grid Table 3 Accent 2" w:uiPriority="48"/>
+    <w:lsdException w:name="Grid Table 4 Accent 2" w:uiPriority="49"/>
+    <w:lsdException w:name="Grid Table 5 Dark Accent 2" w:uiPriority="50"/>
+    <w:lsdException w:name="Grid Table 6 Colorful Accent 2" w:uiPriority="51"/>
+    <w:lsdException w:name="Grid Table 7 Colorful Accent 2" w:uiPriority="52"/>
+    <w:lsdException w:name="Grid Table 1 Light Accent 3" w:uiPriority="46"/>
+    <w:lsdException w:name="Grid Table 2 Accent 3" w:uiPriority="47"/>
+    <w:lsdException w:name="Grid Table 3 Accent 3" w:uiPriority="48"/>
+    <w:lsdException w:name="Grid Table 4 Accent 3" w:uiPriority="49"/>
+    <w:lsdException w:name="Grid Table 5 Dark Accent 3" w:uiPriority="50"/>
+    <w:lsdException w:name="Grid Table 6 Colorful Accent 3" w:uiPriority="51"/>
+    <w:lsdException w:name="Grid Table 7 Colorful Accent 3" w:uiPriority="52"/>
+    <w:lsdException w:name="Grid Table 1 Light Accent 4" w:uiPriority="46"/>
+    <w:lsdException w:name="Grid Table 2 Accent 4" w:uiPriority="47"/>
+    <w:lsdException w:name="Grid Table 3 Accent 4" w:uiPriority="48"/>
+    <w:lsdException w:name="Grid Table 4 Accent 4" w:uiPriority="49"/>
+    <w:lsdException w:name="Grid Table 5 Dark Accent 4" w:uiPriority="50"/>
+    <w:lsdException w:name="Grid Table 6 Colorful Accent 4" w:uiPriority="51"/>
+    <w:lsdException w:name="Grid Table 7 Colorful Accent 4" w:uiPriority="52"/>
+    <w:lsdException w:name="Grid Table 1 Light Accent 5" w:uiPriority="46"/>
+    <w:lsdException w:name="Grid Table 2 Accent 5" w:uiPriority="47"/>
+    <w:lsdException w:name="Grid Table 3 Accent 5" w:uiPriority="48"/>
+    <w:lsdException w:name="Grid Table 4 Accent 5" w:uiPriority="49"/>
+    <w:lsdException w:name="Grid Table 5 Dark Accent 5" w:uiPriority="50"/>
+    <w:lsdException w:name="Grid Table 6 Colorful Accent 5" w:uiPriority="51"/>
+    <w:lsdException w:name="Grid Table 7 Colorful Accent 5" w:uiPriority="52"/>
+    <w:lsdException w:name="Grid Table 1 Light Accent 6" w:uiPriority="46"/>
+    <w:lsdException w:name="Grid Table 2 Accent 6" w:uiPriority="47"/>
+    <w:lsdException w:name="Grid Table 3 Accent 6" w:uiPriority="48"/>
+    <w:lsdException w:name="Grid Table 4 Accent 6" w:uiPriority="49"/>
+    <w:lsdException w:name="Grid Table 5 Dark Accent 6" w:uiPriority="50"/>
+    <w:lsdException w:name="Grid Table 6 Colorful Accent 6" w:uiPriority="51"/>
+    <w:lsdException w:name="Grid Table 7 Colorful Accent 6" w:uiPriority="52"/>
+    <w:lsdException w:name="List Table 1 Light" w:uiPriority="46"/>
+    <w:lsdException w:name="List Table 2" w:uiPriority="47"/>
+    <w:lsdException w:name="List Table 3" w:uiPriority="48"/>
+    <w:lsdException w:name="List Table 4" w:uiPriority="49"/>
+    <w:lsdException w:name="List Table 5 Dark" w:uiPriority="50"/>
+    <w:lsdException w:name="List Table 6 Colorful" w:uiPriority="51"/>
+    <w:lsdException w:name="List Table 7 Colorful" w:uiPriority="52"/>
+    <w:lsdException w:name="List Table 1 Light Accent 1" w:uiPriority="46"/>
+    <w:lsdException w:name="List Table 2 Accent 1" w:uiPriority="47"/>
+    <w:lsdException w:name="List Table 3 Accent 1" w:uiPriority="48"/>
+    <w:lsdException w:name="List Table 4 Accent 1" w:uiPriority="49"/>
+    <w:lsdException w:name="List Table 5 Dark Accent 1" w:uiPriority="50"/>
+    <w:lsdException w:name="List Table 6 Colorful Accent 1" w:uiPriority="51"/>
+    <w:lsdException w:name="List Table 7 Colorful Accent 1" w:uiPriority="52"/>
+    <w:lsdException w:name="List Table 1 Light Accent 2" w:uiPriority="46"/>
+    <w:lsdException w:name="List Table 2 Accent 2" w:uiPriority="47"/>
+    <w:lsdException w:name="List Table 3 Accent 2" w:uiPriority="48"/>
+    <w:lsdException w:name="List Table 4 Accent 2" w:uiPriority="49"/>
+    <w:lsdException w:name="List Table 5 Dark Accent 2" w:uiPriority="50"/>
+    <w:lsdException w:name="List Table 6 Colorful Accent 2" w:uiPriority="51"/>
+    <w:lsdException w:name="List Table 7 Colorful Accent 2" w:uiPriority="52"/>
+    <w:lsdException w:name="List Table 1 Light Accent 3" w:uiPriority="46"/>
+    <w:lsdException w:name="List Table 2 Accent 3" w:uiPriority="47"/>
+    <w:lsdException w:name="List Table 3 Accent 3" w:uiPriority="48"/>
+    <w:lsdException w:name="List Table 4 Accent 3" w:uiPriority="49"/>
+    <w:lsdException w:name="List Table 5 Dark Accent 3" w:uiPriority="50"/>
+    <w:lsdException w:name="List Table 6 Colorful Accent 3" w:uiPriority="51"/>
+    <w:lsdException w:name="List Table 7 Colorful Accent 3" w:uiPriority="52"/>
+    <w:lsdException w:name="List Table 1 Light Accent 4" w:uiPriority="46"/>
+    <w:lsdException w:name="List Table 2 Accent 4" w:uiPriority="47"/>
+    <w:lsdException w:name="List Table 3 Accent 4" w:uiPriority="48"/>
+    <w:lsdException w:name="List Table 4 Accent 4" w:uiPriority="49"/>
+    <w:lsdException w:name="List Table 5 Dark Accent 4" w:uiPriority="50"/>
+    <w:lsdException w:name="List Table 6 Colorful Accent 4" w:uiPriority="51"/>
+    <w:lsdException w:name="List Table 7 Colorful Accent 4" w:uiPriority="52"/>
+    <w:lsdException w:name="List Table 1 Light Accent 5" w:uiPriority="46"/>
+    <w:lsdException w:name="List Table 2 Accent 5" w:uiPriority="47"/>
+    <w:lsdException w:name="List Table 3 Accent 5" w:uiPriority="48"/>
+    <w:lsdException w:name="List Table 4 Accent 5" w:uiPriority="49"/>
+    <w:lsdException w:name="List Table 5 Dark Accent 5" w:uiPriority="50"/>
+    <w:lsdException w:name="List Table 6 Colorful Accent 5" w:uiPriority="51"/>
+    <w:lsdException w:name="List Table 7 Colorful Accent 5" w:uiPriority="52"/>
+    <w:lsdException w:name="List Table 1 Light Accent 6" w:uiPriority="46"/>
+    <w:lsdException w:name="List Table 2 Accent 6" w:uiPriority="47"/>
+    <w:lsdException w:name="List Table 3 Accent 6" w:uiPriority="48"/>
+    <w:lsdException w:name="List Table 4 Accent 6" w:uiPriority="49"/>
+    <w:lsdException w:name="List Table 5 Dark Accent 6" w:uiPriority="50"/>
+    <w:lsdException w:name="List Table 6 Colorful Accent 6" w:uiPriority="51"/>
+    <w:lsdException w:name="List Table 7 Colorful Accent 6" w:uiPriority="52"/>
+    <w:lsdException w:name="Mention" w:semiHidden="1" w:unhideWhenUsed="1"/>
+    <w:lsdException w:name="Smart Hyperlink" w:semiHidden="1" w:unhideWhenUsed="1"/>
+    <w:lsdException w:name="Hashtag" w:semiHidden="1" w:unhideWhenUsed="1"/>
+    <w:lsdException w:name="Unresolved Mention" w:semiHidden="1" w:unhideWhenUsed="1"/>
+    <w:lsdException w:name="Smart Link" w:semiHidden="1" w:unhideWhenUsed="1"/>
   </w:latentStyles>
   <w:style w:type="paragraph" w:default="1" w:styleId="Normal">
     <w:name w:val="Normal"/>
@@ -5527,7 +5760,6 @@
     <w:uiPriority w:val="99"/>
     <w:semiHidden/>
     <w:unhideWhenUsed/>
-    <w:qFormat/>
     <w:tblPr>
       <w:tblInd w:w="0" w:type="dxa"/>
       <w:tblCellMar>
@@ -5957,7 +6189,7 @@
   <a:extraClrSchemeLst/>
   <a:extLst>
     <a:ext uri="{05A4C25C-085E-4340-85A3-A5531E510DB2}">
-      <thm15:themeFamily xmlns:thm15="http://schemas.microsoft.com/office/thememl/2012/main" xmlns="" name="Office Theme" id="{62F939B6-93AF-4DB8-9C6B-D6C7DFDC589F}" vid="{4A3C46E8-61CC-4603-A589-7422A47A8E4A}"/>
+      <thm15:themeFamily xmlns:thm15="http://schemas.microsoft.com/office/thememl/2012/main" name="Office Theme" id="{62F939B6-93AF-4DB8-9C6B-D6C7DFDC589F}" vid="{4A3C46E8-61CC-4603-A589-7422A47A8E4A}"/>
     </a:ext>
   </a:extLst>
 </a:theme>

</xml_diff>